<commit_message>
in God we Believe
</commit_message>
<xml_diff>
--- a/Reference TA/Buku TA/5112100212-Otniel-Yehezkiel-Buku_TA_Bab_3.docx
+++ b/Reference TA/Buku TA/5112100212-Otniel-Yehezkiel-Buku_TA_Bab_3.docx
@@ -3237,17 +3237,7 @@
           <w:szCs w:val="28"/>
         </w:rPr>
         <w:lastRenderedPageBreak/>
-        <w:t>RANCANG BANGUN SISTEM PEMETAAN ALAT PEMBATAS KECEPATAN MENGG</w:t>
-      </w:r>
-      <w:bookmarkStart w:id="8" w:name="_GoBack"/>
-      <w:bookmarkEnd w:id="8"/>
-      <w:r>
-        <w:rPr>
-          <w:b/>
-          <w:sz w:val="24"/>
-          <w:szCs w:val="28"/>
-        </w:rPr>
-        <w:t>UNAKAN ANDROID SMARTPHONE DENGAN AKSELEROMETER</w:t>
+        <w:t>RANCANG BANGUN SISTEM PEMETAAN ALAT PEMBATAS KECEPATAN MENGGUNAKAN ANDROID SMARTPHONE DENGAN AKSELEROMETER</w:t>
       </w:r>
     </w:p>
     <w:p>
@@ -3422,7 +3412,7 @@
       </w:r>
     </w:p>
     <w:p>
-      <w:bookmarkStart w:id="9" w:name="_Toc268645418"/>
+      <w:bookmarkStart w:id="8" w:name="_Toc268645418"/>
     </w:p>
     <w:p>
       <w:pPr>
@@ -3431,8 +3421,8 @@
           <w:lang w:val="id-ID"/>
         </w:rPr>
       </w:pPr>
-      <w:bookmarkStart w:id="10" w:name="_Toc360782076"/>
-      <w:bookmarkStart w:id="11" w:name="_Toc451163211"/>
+      <w:bookmarkStart w:id="9" w:name="_Toc360782076"/>
+      <w:bookmarkStart w:id="10" w:name="_Toc451163211"/>
       <w:r>
         <w:t>ABSTRAK</w:t>
       </w:r>
@@ -3441,9 +3431,9 @@
       <w:r>
         <w:t>SI</w:t>
       </w:r>
+      <w:bookmarkEnd w:id="8"/>
       <w:bookmarkEnd w:id="9"/>
       <w:bookmarkEnd w:id="10"/>
-      <w:bookmarkEnd w:id="11"/>
     </w:p>
     <w:p>
       <w:pPr>
@@ -3742,13 +3732,13 @@
       <w:pPr>
         <w:pStyle w:val="Heading1"/>
       </w:pPr>
-      <w:bookmarkStart w:id="12" w:name="_Toc360782077"/>
-      <w:bookmarkStart w:id="13" w:name="_Toc451163212"/>
+      <w:bookmarkStart w:id="11" w:name="_Toc360782077"/>
+      <w:bookmarkStart w:id="12" w:name="_Toc451163212"/>
       <w:r>
         <w:t>ABSTRACTION</w:t>
       </w:r>
+      <w:bookmarkEnd w:id="11"/>
       <w:bookmarkEnd w:id="12"/>
-      <w:bookmarkEnd w:id="13"/>
     </w:p>
     <w:p>
       <w:pPr>
@@ -3867,20 +3857,20 @@
       <w:pPr>
         <w:pStyle w:val="Heading1"/>
       </w:pPr>
-      <w:bookmarkStart w:id="14" w:name="_Toc265144912"/>
-      <w:bookmarkStart w:id="15" w:name="_Toc266191896"/>
-      <w:bookmarkStart w:id="16" w:name="_Toc268645420"/>
-      <w:bookmarkStart w:id="17" w:name="_Toc360782078"/>
-      <w:bookmarkStart w:id="18" w:name="_Toc451163213"/>
+      <w:bookmarkStart w:id="13" w:name="_Toc265144912"/>
+      <w:bookmarkStart w:id="14" w:name="_Toc266191896"/>
+      <w:bookmarkStart w:id="15" w:name="_Toc268645420"/>
+      <w:bookmarkStart w:id="16" w:name="_Toc360782078"/>
+      <w:bookmarkStart w:id="17" w:name="_Toc451163213"/>
       <w:r>
         <w:lastRenderedPageBreak/>
         <w:t>KATA PENGANTAR</w:t>
       </w:r>
+      <w:bookmarkEnd w:id="13"/>
       <w:bookmarkEnd w:id="14"/>
       <w:bookmarkEnd w:id="15"/>
       <w:bookmarkEnd w:id="16"/>
       <w:bookmarkEnd w:id="17"/>
-      <w:bookmarkEnd w:id="18"/>
     </w:p>
     <w:p/>
     <w:p/>
@@ -3957,14 +3947,14 @@
       <w:pPr>
         <w:pStyle w:val="Heading1"/>
       </w:pPr>
-      <w:bookmarkStart w:id="19" w:name="_Toc360782079"/>
-      <w:bookmarkStart w:id="20" w:name="_Toc451163214"/>
+      <w:bookmarkStart w:id="18" w:name="_Toc360782079"/>
+      <w:bookmarkStart w:id="19" w:name="_Toc451163214"/>
       <w:r>
         <w:lastRenderedPageBreak/>
         <w:t>DAFTAR ISI</w:t>
       </w:r>
+      <w:bookmarkEnd w:id="18"/>
       <w:bookmarkEnd w:id="19"/>
-      <w:bookmarkEnd w:id="20"/>
     </w:p>
     <w:sdt>
       <w:sdtPr>
@@ -7621,7 +7611,7 @@
       <w:pPr>
         <w:jc w:val="center"/>
       </w:pPr>
-      <w:bookmarkStart w:id="21" w:name="_Toc360782080"/>
+      <w:bookmarkStart w:id="20" w:name="_Toc360782080"/>
       <w:r>
         <w:rPr>
           <w:i/>
@@ -7650,13 +7640,13 @@
       <w:pPr>
         <w:pStyle w:val="Heading1"/>
       </w:pPr>
-      <w:bookmarkStart w:id="22" w:name="_Toc451163215"/>
+      <w:bookmarkStart w:id="21" w:name="_Toc451163215"/>
       <w:r>
         <w:lastRenderedPageBreak/>
         <w:t>DAFTAR GAMBAR</w:t>
       </w:r>
+      <w:bookmarkEnd w:id="20"/>
       <w:bookmarkEnd w:id="21"/>
-      <w:bookmarkEnd w:id="22"/>
     </w:p>
     <w:p/>
     <w:p>
@@ -7715,19 +7705,19 @@
         </w:rPr>
         <w:fldChar w:fldCharType="end"/>
       </w:r>
-      <w:bookmarkStart w:id="23" w:name="_Toc360782081"/>
+      <w:bookmarkStart w:id="22" w:name="_Toc360782081"/>
     </w:p>
     <w:p>
       <w:pPr>
         <w:pStyle w:val="Heading1"/>
       </w:pPr>
-      <w:bookmarkStart w:id="24" w:name="_Toc451163216"/>
+      <w:bookmarkStart w:id="23" w:name="_Toc451163216"/>
       <w:r>
         <w:lastRenderedPageBreak/>
         <w:t>DAFTAR TABEL</w:t>
       </w:r>
+      <w:bookmarkEnd w:id="22"/>
       <w:bookmarkEnd w:id="23"/>
-      <w:bookmarkEnd w:id="24"/>
     </w:p>
     <w:p>
       <w:pPr>
@@ -7775,7 +7765,7 @@
       <w:pPr>
         <w:jc w:val="center"/>
       </w:pPr>
-      <w:bookmarkStart w:id="25" w:name="_Toc360782082"/>
+      <w:bookmarkStart w:id="24" w:name="_Toc360782082"/>
       <w:r>
         <w:rPr>
           <w:i/>
@@ -7804,13 +7794,13 @@
       <w:pPr>
         <w:pStyle w:val="Heading1"/>
       </w:pPr>
-      <w:bookmarkStart w:id="26" w:name="_Toc451163217"/>
+      <w:bookmarkStart w:id="25" w:name="_Toc451163217"/>
       <w:r>
         <w:lastRenderedPageBreak/>
         <w:t>DAFTAR KODE SUMBER</w:t>
       </w:r>
+      <w:bookmarkEnd w:id="24"/>
       <w:bookmarkEnd w:id="25"/>
-      <w:bookmarkEnd w:id="26"/>
     </w:p>
     <w:p/>
     <w:p>
@@ -7877,7 +7867,7 @@
       <w:pPr>
         <w:pStyle w:val="Heading1"/>
       </w:pPr>
-      <w:bookmarkStart w:id="27" w:name="_Toc451163218"/>
+      <w:bookmarkStart w:id="26" w:name="_Toc451163218"/>
       <w:r>
         <w:lastRenderedPageBreak/>
         <w:t xml:space="preserve">DAFTAR </w:t>
@@ -7885,7 +7875,7 @@
       <w:r>
         <w:t>PERSAMAAN</w:t>
       </w:r>
-      <w:bookmarkEnd w:id="27"/>
+      <w:bookmarkEnd w:id="26"/>
     </w:p>
     <w:p>
       <w:pPr>
@@ -7930,8 +7920,8 @@
           <w:color w:val="FFFFFF" w:themeColor="background1"/>
         </w:rPr>
       </w:pPr>
-      <w:bookmarkStart w:id="28" w:name="_Toc360782083"/>
-      <w:bookmarkStart w:id="29" w:name="_Toc451163219"/>
+      <w:bookmarkStart w:id="27" w:name="_Toc360782083"/>
+      <w:bookmarkStart w:id="28" w:name="_Toc451163219"/>
       <w:r>
         <w:lastRenderedPageBreak/>
         <w:t>BAB I</w:t>
@@ -7940,8 +7930,8 @@
         <w:br/>
         <w:t>PENDAHULUAN</w:t>
       </w:r>
+      <w:bookmarkEnd w:id="27"/>
       <w:bookmarkEnd w:id="28"/>
-      <w:bookmarkEnd w:id="29"/>
     </w:p>
     <w:p>
       <w:pPr>
@@ -7992,13 +7982,13 @@
           <w:i/>
         </w:rPr>
       </w:pPr>
-      <w:bookmarkStart w:id="30" w:name="_Toc360782084"/>
-      <w:bookmarkStart w:id="31" w:name="_Toc451163220"/>
+      <w:bookmarkStart w:id="29" w:name="_Toc360782084"/>
+      <w:bookmarkStart w:id="30" w:name="_Toc451163220"/>
       <w:r>
         <w:t>Latar Belakang</w:t>
       </w:r>
+      <w:bookmarkEnd w:id="29"/>
       <w:bookmarkEnd w:id="30"/>
-      <w:bookmarkEnd w:id="31"/>
     </w:p>
     <w:p>
       <w:pPr>
@@ -8036,13 +8026,13 @@
           <w:i/>
         </w:rPr>
       </w:pPr>
-      <w:bookmarkStart w:id="32" w:name="_Toc360782085"/>
-      <w:bookmarkStart w:id="33" w:name="_Toc451163221"/>
+      <w:bookmarkStart w:id="31" w:name="_Toc360782085"/>
+      <w:bookmarkStart w:id="32" w:name="_Toc451163221"/>
       <w:r>
         <w:t>Tujuan</w:t>
       </w:r>
+      <w:bookmarkEnd w:id="31"/>
       <w:bookmarkEnd w:id="32"/>
-      <w:bookmarkEnd w:id="33"/>
     </w:p>
     <w:p>
       <w:pPr>
@@ -8071,13 +8061,13 @@
           <w:i/>
         </w:rPr>
       </w:pPr>
-      <w:bookmarkStart w:id="34" w:name="_Toc360782086"/>
-      <w:bookmarkStart w:id="35" w:name="_Toc451163222"/>
+      <w:bookmarkStart w:id="33" w:name="_Toc360782086"/>
+      <w:bookmarkStart w:id="34" w:name="_Toc451163222"/>
       <w:r>
         <w:t>Rumusan Permasalahan</w:t>
       </w:r>
+      <w:bookmarkEnd w:id="33"/>
       <w:bookmarkEnd w:id="34"/>
-      <w:bookmarkEnd w:id="35"/>
     </w:p>
     <w:p>
       <w:pPr>
@@ -8180,14 +8170,14 @@
           <w:i/>
         </w:rPr>
       </w:pPr>
-      <w:bookmarkStart w:id="36" w:name="_Toc360782087"/>
-      <w:bookmarkStart w:id="37" w:name="_Toc451163223"/>
+      <w:bookmarkStart w:id="35" w:name="_Toc360782087"/>
+      <w:bookmarkStart w:id="36" w:name="_Toc451163223"/>
       <w:r>
         <w:lastRenderedPageBreak/>
         <w:t>Batasan Permasalahan</w:t>
       </w:r>
+      <w:bookmarkEnd w:id="35"/>
       <w:bookmarkEnd w:id="36"/>
-      <w:bookmarkEnd w:id="37"/>
     </w:p>
     <w:p>
       <w:pPr>
@@ -8299,13 +8289,13 @@
           <w:i/>
         </w:rPr>
       </w:pPr>
-      <w:bookmarkStart w:id="38" w:name="_Toc360782088"/>
-      <w:bookmarkStart w:id="39" w:name="_Toc451163224"/>
+      <w:bookmarkStart w:id="37" w:name="_Toc360782088"/>
+      <w:bookmarkStart w:id="38" w:name="_Toc451163224"/>
       <w:r>
         <w:t>Metodologi</w:t>
       </w:r>
+      <w:bookmarkEnd w:id="37"/>
       <w:bookmarkEnd w:id="38"/>
-      <w:bookmarkEnd w:id="39"/>
     </w:p>
     <w:p>
       <w:pPr>
@@ -8854,13 +8844,13 @@
           <w:i/>
         </w:rPr>
       </w:pPr>
-      <w:bookmarkStart w:id="40" w:name="_Toc360782089"/>
-      <w:bookmarkStart w:id="41" w:name="_Toc451163225"/>
+      <w:bookmarkStart w:id="39" w:name="_Toc360782089"/>
+      <w:bookmarkStart w:id="40" w:name="_Toc451163225"/>
       <w:r>
         <w:t>Sistematika Penulisan</w:t>
       </w:r>
+      <w:bookmarkEnd w:id="39"/>
       <w:bookmarkEnd w:id="40"/>
-      <w:bookmarkEnd w:id="41"/>
     </w:p>
     <w:p>
       <w:pPr>
@@ -9308,8 +9298,8 @@
           <w:color w:val="FFFFFF" w:themeColor="background1"/>
         </w:rPr>
       </w:pPr>
-      <w:bookmarkStart w:id="42" w:name="_Toc360782090"/>
-      <w:bookmarkStart w:id="43" w:name="_Toc451163226"/>
+      <w:bookmarkStart w:id="41" w:name="_Toc360782090"/>
+      <w:bookmarkStart w:id="42" w:name="_Toc451163226"/>
       <w:r>
         <w:lastRenderedPageBreak/>
         <w:t>BAB II</w:t>
@@ -9323,8 +9313,8 @@
         </w:rPr>
         <w:t>DASAR TEORI</w:t>
       </w:r>
+      <w:bookmarkEnd w:id="41"/>
       <w:bookmarkEnd w:id="42"/>
-      <w:bookmarkEnd w:id="43"/>
     </w:p>
     <w:p>
       <w:pPr>
@@ -9378,15 +9368,16 @@
           <w:szCs w:val="24"/>
         </w:rPr>
       </w:pPr>
-      <w:bookmarkStart w:id="44" w:name="_Toc390430781"/>
-      <w:bookmarkStart w:id="45" w:name="_Toc390431173"/>
-      <w:bookmarkStart w:id="46" w:name="_Toc422104813"/>
-      <w:bookmarkStart w:id="47" w:name="_Toc422213649"/>
-      <w:bookmarkStart w:id="48" w:name="_Toc422491480"/>
-      <w:bookmarkStart w:id="49" w:name="_Toc422491584"/>
-      <w:bookmarkStart w:id="50" w:name="_Toc422905158"/>
-      <w:bookmarkStart w:id="51" w:name="_Toc423589782"/>
-      <w:bookmarkStart w:id="52" w:name="_Toc451163227"/>
+      <w:bookmarkStart w:id="43" w:name="_Toc390430781"/>
+      <w:bookmarkStart w:id="44" w:name="_Toc390431173"/>
+      <w:bookmarkStart w:id="45" w:name="_Toc422104813"/>
+      <w:bookmarkStart w:id="46" w:name="_Toc422213649"/>
+      <w:bookmarkStart w:id="47" w:name="_Toc422491480"/>
+      <w:bookmarkStart w:id="48" w:name="_Toc422491584"/>
+      <w:bookmarkStart w:id="49" w:name="_Toc422905158"/>
+      <w:bookmarkStart w:id="50" w:name="_Toc423589782"/>
+      <w:bookmarkStart w:id="51" w:name="_Toc451163227"/>
+      <w:bookmarkEnd w:id="43"/>
       <w:bookmarkEnd w:id="44"/>
       <w:bookmarkEnd w:id="45"/>
       <w:bookmarkEnd w:id="46"/>
@@ -9395,20 +9386,19 @@
       <w:bookmarkEnd w:id="49"/>
       <w:bookmarkEnd w:id="50"/>
       <w:bookmarkEnd w:id="51"/>
+    </w:p>
+    <w:p>
+      <w:pPr>
+        <w:pStyle w:val="Heading2"/>
+      </w:pPr>
+      <w:r>
+        <w:tab/>
+      </w:r>
+      <w:bookmarkStart w:id="52" w:name="_Toc451163228"/>
+      <w:r>
+        <w:t>Alat Pembatas Kecepatan</w:t>
+      </w:r>
       <w:bookmarkEnd w:id="52"/>
-    </w:p>
-    <w:p>
-      <w:pPr>
-        <w:pStyle w:val="Heading2"/>
-      </w:pPr>
-      <w:r>
-        <w:tab/>
-      </w:r>
-      <w:bookmarkStart w:id="53" w:name="_Toc451163228"/>
-      <w:r>
-        <w:t>Alat Pembatas Kecepatan</w:t>
-      </w:r>
-      <w:bookmarkEnd w:id="53"/>
     </w:p>
     <w:p>
       <w:r>
@@ -9462,11 +9452,11 @@
       <w:r>
         <w:tab/>
       </w:r>
-      <w:bookmarkStart w:id="54" w:name="_Toc451163229"/>
+      <w:bookmarkStart w:id="53" w:name="_Toc451163229"/>
       <w:r>
         <w:t>Jalan</w:t>
       </w:r>
-      <w:bookmarkEnd w:id="54"/>
+      <w:bookmarkEnd w:id="53"/>
     </w:p>
     <w:p>
       <w:r>
@@ -9501,11 +9491,11 @@
       <w:r>
         <w:t xml:space="preserve"> </w:t>
       </w:r>
-      <w:bookmarkStart w:id="55" w:name="_Toc451163230"/>
+      <w:bookmarkStart w:id="54" w:name="_Toc451163230"/>
       <w:r>
         <w:t>Android</w:t>
       </w:r>
-      <w:bookmarkEnd w:id="55"/>
+      <w:bookmarkEnd w:id="54"/>
     </w:p>
     <w:p>
       <w:pPr>
@@ -9539,11 +9529,11 @@
       <w:r>
         <w:tab/>
       </w:r>
-      <w:bookmarkStart w:id="56" w:name="_Toc451163231"/>
+      <w:bookmarkStart w:id="55" w:name="_Toc451163231"/>
       <w:r>
         <w:t>Akselerometer Android</w:t>
       </w:r>
-      <w:bookmarkEnd w:id="56"/>
+      <w:bookmarkEnd w:id="55"/>
     </w:p>
     <w:p>
       <w:pPr>
@@ -9554,7 +9544,7 @@
           <w:szCs w:val="22"/>
         </w:rPr>
       </w:pPr>
-      <w:bookmarkStart w:id="57" w:name="_Toc360782093"/>
+      <w:bookmarkStart w:id="56" w:name="_Toc360782093"/>
       <w:r>
         <w:rPr>
           <w:sz w:val="22"/>
@@ -9648,13 +9638,7 @@
         <w:pStyle w:val="Caption"/>
       </w:pPr>
       <w:r>
-        <w:t>Gambar 2</w:t>
-      </w:r>
-      <w:r>
-        <w:t xml:space="preserve">.x </w:t>
-      </w:r>
-      <w:r>
-        <w:t>Sistem koordinat (relatif terhadap perangkat)</w:t>
+        <w:t>Gambar 2.x Sistem koordinat (relatif terhadap perangkat)</w:t>
       </w:r>
     </w:p>
     <w:p>
@@ -9686,13 +9670,61 @@
       <w:r>
         <w:t xml:space="preserve"> </w:t>
       </w:r>
-      <w:bookmarkStart w:id="58" w:name="_Toc451163232"/>
+      <w:bookmarkStart w:id="57" w:name="_Toc451163232"/>
       <w:r>
         <w:t>PostgreSQL</w:t>
       </w:r>
+      <w:bookmarkEnd w:id="57"/>
+    </w:p>
+    <w:bookmarkEnd w:id="56"/>
+    <w:p>
+      <w:pPr>
+        <w:rPr>
+          <w:lang w:eastAsia="en-US"/>
+        </w:rPr>
+      </w:pPr>
+      <w:r>
+        <w:rPr>
+          <w:lang w:eastAsia="en-US"/>
+        </w:rPr>
+        <w:tab/>
+      </w:r>
+      <w:r>
+        <w:rPr>
+          <w:lang w:eastAsia="en-US"/>
+        </w:rPr>
+        <w:t>PostgreSQL adalah perangkat lunak object-relational database management system dengan penekanan pada ekstensibilitas dan aturan-standar[4]. Pada tugas akhir ini, teknologi PostgreSQL digunakan sebagai penyimpanan data accelerometer, time-stamp dan lokasi alat pembatas kecepatan.</w:t>
+      </w:r>
+    </w:p>
+    <w:p>
+      <w:pPr>
+        <w:rPr>
+          <w:lang w:eastAsia="en-US"/>
+        </w:rPr>
+      </w:pPr>
+    </w:p>
+    <w:p>
+      <w:pPr>
+        <w:pStyle w:val="Heading2"/>
+        <w:rPr>
+          <w:lang w:eastAsia="en-US"/>
+        </w:rPr>
+      </w:pPr>
+      <w:r>
+        <w:rPr>
+          <w:lang w:eastAsia="en-US"/>
+        </w:rPr>
+        <w:tab/>
+      </w:r>
+      <w:bookmarkStart w:id="58" w:name="_Toc451163233"/>
+      <w:r>
+        <w:rPr>
+          <w:lang w:eastAsia="en-US"/>
+        </w:rPr>
+        <w:t>GPS (Global Positioning System)</w:t>
+      </w:r>
       <w:bookmarkEnd w:id="58"/>
     </w:p>
-    <w:bookmarkEnd w:id="57"/>
     <w:p>
       <w:pPr>
         <w:rPr>
@@ -9709,11 +9741,12 @@
         <w:rPr>
           <w:lang w:eastAsia="en-US"/>
         </w:rPr>
-        <w:t>PostgreSQL adalah perangkat lunak object-relational database management system dengan penekanan pada ekstensibilitas dan aturan-standar[4]. Pada tugas akhir ini, teknologi PostgreSQL digunakan sebagai penyimpanan data accelerometer, time-stamp dan lokasi alat pembatas kecepatan.</w:t>
-      </w:r>
-    </w:p>
-    <w:p>
-      <w:pPr>
+        <w:t>GPS adalah sistem navigasi berbasis ruang yang menyediakan informasi lokasi dan waktu dalam segala kondisi cuaca, dimanapun di bumi yang tak terhalang pandangan 4 atau lebih satelit GPS[7]. Pada tugas akhir ini, lokasi pengguna android akan dikirimkan ke aplikasi server.</w:t>
+      </w:r>
+    </w:p>
+    <w:p>
+      <w:pPr>
+        <w:jc w:val="center"/>
         <w:rPr>
           <w:lang w:eastAsia="en-US"/>
         </w:rPr>
@@ -9732,12 +9765,24 @@
         </w:rPr>
         <w:tab/>
       </w:r>
-      <w:bookmarkStart w:id="59" w:name="_Toc451163233"/>
+      <w:bookmarkStart w:id="59" w:name="_Toc451163234"/>
       <w:r>
         <w:rPr>
           <w:lang w:eastAsia="en-US"/>
         </w:rPr>
-        <w:t>GPS (Global Positioning System)</w:t>
+        <w:t>PHP</w:t>
+      </w:r>
+      <w:r>
+        <w:rPr>
+          <w:lang w:eastAsia="en-US"/>
+        </w:rPr>
+        <w:t xml:space="preserve"> </w:t>
+      </w:r>
+      <w:r>
+        <w:rPr>
+          <w:lang w:eastAsia="en-US"/>
+        </w:rPr>
+        <w:t>(Hypertext Prepocessor)</w:t>
       </w:r>
       <w:bookmarkEnd w:id="59"/>
     </w:p>
@@ -9757,12 +9802,11 @@
         <w:rPr>
           <w:lang w:eastAsia="en-US"/>
         </w:rPr>
-        <w:t>GPS adalah sistem navigasi berbasis ruang yang menyediakan informasi lokasi dan waktu dalam segala kondisi cuaca, dimanapun di bumi yang tak terhalang pandangan 4 atau lebih satelit GPS[7]. Pada tugas akhir ini, lokasi pengguna android akan dikirimkan ke aplikasi server.</w:t>
-      </w:r>
-    </w:p>
-    <w:p>
-      <w:pPr>
-        <w:jc w:val="center"/>
+        <w:t>PHP merupakan bahasa pemogramman server-side yang digunakan untuk pengembangan web dan bahasa yang digunakan secara luas dalam pengembangan website[5]. Pada tugas akhir ini, PHP akan digunakan untuk membangun aplikasi.</w:t>
+      </w:r>
+    </w:p>
+    <w:p>
+      <w:pPr>
         <w:rPr>
           <w:lang w:eastAsia="en-US"/>
         </w:rPr>
@@ -9771,75 +9815,15 @@
     <w:p>
       <w:pPr>
         <w:pStyle w:val="Heading2"/>
-        <w:rPr>
-          <w:lang w:eastAsia="en-US"/>
-        </w:rPr>
-      </w:pPr>
-      <w:r>
-        <w:rPr>
-          <w:lang w:eastAsia="en-US"/>
-        </w:rPr>
+      </w:pPr>
+      <w:r>
         <w:tab/>
       </w:r>
-      <w:bookmarkStart w:id="60" w:name="_Toc451163234"/>
-      <w:r>
-        <w:rPr>
-          <w:lang w:eastAsia="en-US"/>
-        </w:rPr>
-        <w:t>PHP</w:t>
-      </w:r>
-      <w:r>
-        <w:rPr>
-          <w:lang w:eastAsia="en-US"/>
-        </w:rPr>
-        <w:t xml:space="preserve"> </w:t>
-      </w:r>
-      <w:r>
-        <w:rPr>
-          <w:lang w:eastAsia="en-US"/>
-        </w:rPr>
-        <w:t>(Hypertext Prepocessor)</w:t>
+      <w:bookmarkStart w:id="60" w:name="_Toc451163235"/>
+      <w:r>
+        <w:t>Google Map API</w:t>
       </w:r>
       <w:bookmarkEnd w:id="60"/>
-    </w:p>
-    <w:p>
-      <w:pPr>
-        <w:rPr>
-          <w:lang w:eastAsia="en-US"/>
-        </w:rPr>
-      </w:pPr>
-      <w:r>
-        <w:rPr>
-          <w:lang w:eastAsia="en-US"/>
-        </w:rPr>
-        <w:tab/>
-      </w:r>
-      <w:r>
-        <w:rPr>
-          <w:lang w:eastAsia="en-US"/>
-        </w:rPr>
-        <w:t>PHP merupakan bahasa pemogramman server-side yang digunakan untuk pengembangan web dan bahasa yang digunakan secara luas dalam pengembangan website[5]. Pada tugas akhir ini, PHP akan digunakan untuk membangun aplikasi.</w:t>
-      </w:r>
-    </w:p>
-    <w:p>
-      <w:pPr>
-        <w:rPr>
-          <w:lang w:eastAsia="en-US"/>
-        </w:rPr>
-      </w:pPr>
-    </w:p>
-    <w:p>
-      <w:pPr>
-        <w:pStyle w:val="Heading2"/>
-      </w:pPr>
-      <w:r>
-        <w:tab/>
-      </w:r>
-      <w:bookmarkStart w:id="61" w:name="_Toc451163235"/>
-      <w:r>
-        <w:t>Google Map API</w:t>
-      </w:r>
-      <w:bookmarkEnd w:id="61"/>
       <w:r>
         <w:t xml:space="preserve"> </w:t>
       </w:r>
@@ -9858,11 +9842,11 @@
       <w:r>
         <w:tab/>
       </w:r>
-      <w:bookmarkStart w:id="62" w:name="_Toc451163236"/>
+      <w:bookmarkStart w:id="61" w:name="_Toc451163236"/>
       <w:r>
         <w:t>Slim Framework</w:t>
       </w:r>
-      <w:bookmarkEnd w:id="62"/>
+      <w:bookmarkEnd w:id="61"/>
     </w:p>
     <w:p>
       <w:r>
@@ -9878,11 +9862,11 @@
       <w:r>
         <w:tab/>
       </w:r>
-      <w:bookmarkStart w:id="63" w:name="_Toc451163237"/>
+      <w:bookmarkStart w:id="62" w:name="_Toc451163237"/>
       <w:r>
         <w:t>BIRCH</w:t>
       </w:r>
-      <w:bookmarkEnd w:id="63"/>
+      <w:bookmarkEnd w:id="62"/>
     </w:p>
     <w:p>
       <w:r>
@@ -10034,7 +10018,7 @@
           <w:i/>
         </w:rPr>
       </w:pPr>
-      <w:bookmarkStart w:id="64" w:name="_Toc451163238"/>
+      <w:bookmarkStart w:id="63" w:name="_Toc451163238"/>
       <w:r>
         <w:t>BAB III</w:t>
       </w:r>
@@ -10044,7 +10028,7 @@
       <w:r>
         <w:t>ANALISIS DAN PERANCANGAN</w:t>
       </w:r>
-      <w:bookmarkEnd w:id="64"/>
+      <w:bookmarkEnd w:id="63"/>
     </w:p>
     <w:p>
       <w:pPr>
@@ -10097,15 +10081,16 @@
           <w:szCs w:val="24"/>
         </w:rPr>
       </w:pPr>
-      <w:bookmarkStart w:id="65" w:name="_Toc390431188"/>
-      <w:bookmarkStart w:id="66" w:name="_Toc422104825"/>
-      <w:bookmarkStart w:id="67" w:name="_Toc422196761"/>
-      <w:bookmarkStart w:id="68" w:name="_Toc422213661"/>
-      <w:bookmarkStart w:id="69" w:name="_Toc422491492"/>
-      <w:bookmarkStart w:id="70" w:name="_Toc422491596"/>
-      <w:bookmarkStart w:id="71" w:name="_Toc422905170"/>
-      <w:bookmarkStart w:id="72" w:name="_Toc423589790"/>
-      <w:bookmarkStart w:id="73" w:name="_Toc451163239"/>
+      <w:bookmarkStart w:id="64" w:name="_Toc390431188"/>
+      <w:bookmarkStart w:id="65" w:name="_Toc422104825"/>
+      <w:bookmarkStart w:id="66" w:name="_Toc422196761"/>
+      <w:bookmarkStart w:id="67" w:name="_Toc422213661"/>
+      <w:bookmarkStart w:id="68" w:name="_Toc422491492"/>
+      <w:bookmarkStart w:id="69" w:name="_Toc422491596"/>
+      <w:bookmarkStart w:id="70" w:name="_Toc422905170"/>
+      <w:bookmarkStart w:id="71" w:name="_Toc423589790"/>
+      <w:bookmarkStart w:id="72" w:name="_Toc451163239"/>
+      <w:bookmarkEnd w:id="64"/>
       <w:bookmarkEnd w:id="65"/>
       <w:bookmarkEnd w:id="66"/>
       <w:bookmarkEnd w:id="67"/>
@@ -10114,18 +10099,17 @@
       <w:bookmarkEnd w:id="70"/>
       <w:bookmarkEnd w:id="71"/>
       <w:bookmarkEnd w:id="72"/>
-      <w:bookmarkEnd w:id="73"/>
     </w:p>
     <w:p>
       <w:pPr>
         <w:pStyle w:val="Heading2"/>
         <w:ind w:left="720" w:hanging="720"/>
       </w:pPr>
-      <w:bookmarkStart w:id="74" w:name="_Toc451163240"/>
+      <w:bookmarkStart w:id="73" w:name="_Toc451163240"/>
       <w:r>
         <w:t>Deskripsi Umum Sistem</w:t>
       </w:r>
-      <w:bookmarkEnd w:id="74"/>
+      <w:bookmarkEnd w:id="73"/>
       <w:r>
         <w:t xml:space="preserve"> </w:t>
       </w:r>
@@ -10251,16 +10235,7 @@
         <w:pStyle w:val="Caption"/>
       </w:pPr>
       <w:r>
-        <w:t>Gambar</w:t>
-      </w:r>
-      <w:r>
-        <w:t xml:space="preserve"> 2</w:t>
-      </w:r>
-      <w:r>
-        <w:t xml:space="preserve">.x </w:t>
-      </w:r>
-      <w:r>
-        <w:t>Alur umum sistem</w:t>
+        <w:t>Gambar 2.x Alur umum sistem</w:t>
       </w:r>
     </w:p>
     <w:p/>
@@ -10272,14 +10247,14 @@
           <w:lang w:val="en-US"/>
         </w:rPr>
       </w:pPr>
-      <w:bookmarkStart w:id="75" w:name="_Toc451163241"/>
+      <w:bookmarkStart w:id="74" w:name="_Toc451163241"/>
       <w:r>
         <w:rPr>
           <w:lang w:val="en-US"/>
         </w:rPr>
         <w:t>Analisis Masalah</w:t>
       </w:r>
-      <w:bookmarkEnd w:id="75"/>
+      <w:bookmarkEnd w:id="74"/>
     </w:p>
     <w:p>
       <w:pPr>
@@ -10347,6 +10322,25 @@
         <w:tab/>
         <w:t>Permasalahan yang diidentifikasi pada sistem ini adalah bagiamana mengidetifikasi suatu polisi tidur dan mengolah serta menampilkan koordinat lokasi deteksi.</w:t>
       </w:r>
+      <w:r>
+        <w:rPr>
+          <w:lang w:eastAsia="en-US"/>
+        </w:rPr>
+        <w:t xml:space="preserve"> </w:t>
+      </w:r>
+    </w:p>
+    <w:p>
+      <w:pPr>
+        <w:rPr>
+          <w:lang w:eastAsia="en-US"/>
+        </w:rPr>
+      </w:pPr>
+      <w:r>
+        <w:rPr>
+          <w:lang w:eastAsia="en-US"/>
+        </w:rPr>
+        <w:tab/>
+      </w:r>
     </w:p>
     <w:p>
       <w:pPr>
@@ -10355,14 +10349,14 @@
           <w:lang w:val="en-US"/>
         </w:rPr>
       </w:pPr>
-      <w:bookmarkStart w:id="76" w:name="_Toc451163242"/>
+      <w:bookmarkStart w:id="75" w:name="_Toc451163242"/>
       <w:r>
         <w:rPr>
           <w:lang w:val="en-US"/>
         </w:rPr>
         <w:t>Analisis Kebutuhan Sistem</w:t>
       </w:r>
-      <w:bookmarkEnd w:id="76"/>
+      <w:bookmarkEnd w:id="75"/>
     </w:p>
     <w:p>
       <w:pPr>
@@ -10622,14 +10616,14 @@
         <w:pStyle w:val="Heading2"/>
         <w:ind w:left="720" w:hanging="720"/>
       </w:pPr>
-      <w:bookmarkStart w:id="77" w:name="_Toc451163243"/>
+      <w:bookmarkStart w:id="76" w:name="_Toc451163243"/>
       <w:r>
         <w:t>Perancangan</w:t>
       </w:r>
       <w:r>
         <w:t xml:space="preserve"> Sistem</w:t>
       </w:r>
-      <w:bookmarkEnd w:id="77"/>
+      <w:bookmarkEnd w:id="76"/>
     </w:p>
     <w:p>
       <w:pPr>
@@ -10667,7 +10661,7 @@
           <w:lang w:val="en-US"/>
         </w:rPr>
       </w:pPr>
-      <w:bookmarkStart w:id="78" w:name="_Toc451163244"/>
+      <w:bookmarkStart w:id="77" w:name="_Toc451163244"/>
       <w:r>
         <w:rPr>
           <w:lang w:val="en-US"/>
@@ -10686,7 +10680,7 @@
         </w:rPr>
         <w:t>Basis Data</w:t>
       </w:r>
-      <w:bookmarkEnd w:id="78"/>
+      <w:bookmarkEnd w:id="77"/>
     </w:p>
     <w:p>
       <w:pPr>
@@ -10790,14 +10784,14 @@
       <w:pPr>
         <w:pStyle w:val="Caption"/>
       </w:pPr>
-      <w:bookmarkStart w:id="79" w:name="_Toc423590159"/>
+      <w:bookmarkStart w:id="78" w:name="_Toc423590159"/>
       <w:r>
         <w:t>Gambar 3.x</w:t>
       </w:r>
       <w:r>
         <w:t xml:space="preserve"> </w:t>
       </w:r>
-      <w:bookmarkEnd w:id="79"/>
+      <w:bookmarkEnd w:id="78"/>
       <w:r>
         <w:t>CDM (</w:t>
       </w:r>
@@ -10923,21 +10917,2330 @@
     </w:p>
     <w:p>
       <w:pPr>
+        <w:pStyle w:val="Heading4"/>
+        <w:rPr>
+          <w:lang w:val="en-US"/>
+        </w:rPr>
+      </w:pPr>
+      <w:bookmarkStart w:id="79" w:name="_Toc360782103"/>
+      <w:bookmarkStart w:id="80" w:name="_Toc451163245"/>
+      <w:r>
+        <w:rPr>
+          <w:lang w:val="en-US"/>
+        </w:rPr>
+        <w:lastRenderedPageBreak/>
+        <w:t>Rancangan Tabel</w:t>
+      </w:r>
+      <w:r>
+        <w:rPr>
+          <w:lang w:val="en-US"/>
+        </w:rPr>
+        <w:t xml:space="preserve"> Location</w:t>
+      </w:r>
+    </w:p>
+    <w:p>
+      <w:r>
+        <w:tab/>
+        <w:t>Tabel location digunakan untuk menyimpan data lokasi terjadinya lonjakan atau polisi tidur pada peta. Tabel ini memiliki relasi dengan tabel lainnya sebagai berikut:</w:t>
+      </w:r>
+    </w:p>
+    <w:p>
+      <w:pPr>
+        <w:pStyle w:val="ListParagraph"/>
+        <w:numPr>
+          <w:ilvl w:val="5"/>
+          <w:numId w:val="22"/>
+        </w:numPr>
+      </w:pPr>
+      <w:r>
+        <w:t>Tabel Users</w:t>
+      </w:r>
+    </w:p>
+    <w:p>
+      <w:pPr>
+        <w:pStyle w:val="ListParagraph"/>
+        <w:ind w:left="450"/>
+      </w:pPr>
+      <w:r>
+        <w:t xml:space="preserve">Hubungan dengan tabel ini adalah menyimpan id user setiap kali terjadi </w:t>
+      </w:r>
+      <w:r>
+        <w:rPr>
+          <w:i/>
+        </w:rPr>
+        <w:t xml:space="preserve">event </w:t>
+      </w:r>
+      <w:r>
+        <w:t xml:space="preserve">lonjakan pada jalan. Kegunaannya adalah untuk mengetahui </w:t>
+      </w:r>
+      <w:r>
+        <w:rPr>
+          <w:i/>
+        </w:rPr>
+        <w:t>device</w:t>
+      </w:r>
+      <w:r>
+        <w:t xml:space="preserve"> yang digunakan saat pengambilan data.</w:t>
+      </w:r>
+    </w:p>
+    <w:p>
+      <w:pPr>
+        <w:pStyle w:val="ListParagraph"/>
+        <w:numPr>
+          <w:ilvl w:val="5"/>
+          <w:numId w:val="22"/>
+        </w:numPr>
+        <w:jc w:val="left"/>
+      </w:pPr>
+      <w:r>
+        <w:t>Tabel Jenis</w:t>
+      </w:r>
+    </w:p>
+    <w:p>
+      <w:pPr>
+        <w:pStyle w:val="ListParagraph"/>
+        <w:ind w:left="450"/>
+      </w:pPr>
+      <w:r>
+        <w:t xml:space="preserve">Hubungan dengan tabel ini adalah menyimpan id jenis setiap kali melakukan </w:t>
+      </w:r>
+      <w:r>
+        <w:rPr>
+          <w:i/>
+        </w:rPr>
+        <w:t>record</w:t>
+      </w:r>
+      <w:r>
+        <w:t xml:space="preserve"> lokasi saat terjadi lonjakan. Manfaatnya adalah untuk mengetahui jenis anomali pada lonjakan.</w:t>
+      </w:r>
+    </w:p>
+    <w:p>
+      <w:pPr>
+        <w:pStyle w:val="ListParagraph"/>
+        <w:numPr>
+          <w:ilvl w:val="5"/>
+          <w:numId w:val="22"/>
+        </w:numPr>
+      </w:pPr>
+      <w:r>
+        <w:t>Tabel Accelerometer</w:t>
+      </w:r>
+    </w:p>
+    <w:p>
+      <w:pPr>
+        <w:pStyle w:val="ListParagraph"/>
+        <w:ind w:left="450"/>
+      </w:pPr>
+      <w:r>
+        <w:t>Hub</w:t>
+      </w:r>
+      <w:r>
+        <w:t>ungan dengan tabel ini adalah id location tersimpan pada tabel accelerometer setiap kali terjadi lonjakan pada jalan. Manfaatnya adalah untuk mengetahui lokasi data akselerasi.</w:t>
+      </w:r>
+    </w:p>
+    <w:p>
+      <w:pPr>
+        <w:pStyle w:val="ListParagraph"/>
+        <w:ind w:left="0"/>
+      </w:pPr>
+      <w:r>
+        <w:t>Detail Atribut Tabel Location dijelaskan pada tabel 3.x.</w:t>
+      </w:r>
+    </w:p>
+    <w:p>
+      <w:pPr>
+        <w:pStyle w:val="ListParagraph"/>
+        <w:ind w:left="450"/>
+        <w:jc w:val="center"/>
+        <w:rPr>
+          <w:b/>
+        </w:rPr>
+      </w:pPr>
+      <w:r>
+        <w:rPr>
+          <w:b/>
+        </w:rPr>
+        <w:t>Tabel</w:t>
+      </w:r>
+      <w:r>
+        <w:rPr>
+          <w:b/>
+        </w:rPr>
+        <w:t xml:space="preserve"> 3.x </w:t>
+      </w:r>
+      <w:r>
+        <w:rPr>
+          <w:b/>
+        </w:rPr>
+        <w:t>Atribut Tabel Data Location</w:t>
+      </w:r>
+    </w:p>
+    <w:tbl>
+      <w:tblPr>
+        <w:tblStyle w:val="TableGrid"/>
+        <w:tblW w:w="0" w:type="auto"/>
+        <w:tblLook w:val="04A0" w:firstRow="1" w:lastRow="0" w:firstColumn="1" w:lastColumn="0" w:noHBand="0" w:noVBand="1"/>
+      </w:tblPr>
+      <w:tblGrid>
+        <w:gridCol w:w="1705"/>
+        <w:gridCol w:w="1620"/>
+        <w:gridCol w:w="2508"/>
+      </w:tblGrid>
+      <w:tr>
+        <w:tc>
+          <w:tcPr>
+            <w:tcW w:w="1705" w:type="dxa"/>
+          </w:tcPr>
+          <w:p>
+            <w:pPr>
+              <w:pStyle w:val="ListParagraph"/>
+              <w:ind w:left="0"/>
+              <w:jc w:val="center"/>
+              <w:rPr>
+                <w:b/>
+                <w:lang w:val="en-US"/>
+              </w:rPr>
+            </w:pPr>
+            <w:r>
+              <w:rPr>
+                <w:b/>
+                <w:lang w:val="en-US"/>
+              </w:rPr>
+              <w:t>Nama Kolom</w:t>
+            </w:r>
+          </w:p>
+        </w:tc>
+        <w:tc>
+          <w:tcPr>
+            <w:tcW w:w="1620" w:type="dxa"/>
+          </w:tcPr>
+          <w:p>
+            <w:pPr>
+              <w:pStyle w:val="ListParagraph"/>
+              <w:ind w:left="0"/>
+              <w:jc w:val="center"/>
+              <w:rPr>
+                <w:b/>
+                <w:lang w:val="en-US"/>
+              </w:rPr>
+            </w:pPr>
+            <w:r>
+              <w:rPr>
+                <w:b/>
+                <w:lang w:val="en-US"/>
+              </w:rPr>
+              <w:t>Tipe Data</w:t>
+            </w:r>
+          </w:p>
+        </w:tc>
+        <w:tc>
+          <w:tcPr>
+            <w:tcW w:w="2508" w:type="dxa"/>
+          </w:tcPr>
+          <w:p>
+            <w:pPr>
+              <w:pStyle w:val="ListParagraph"/>
+              <w:ind w:left="0"/>
+              <w:jc w:val="center"/>
+              <w:rPr>
+                <w:b/>
+                <w:lang w:val="en-US"/>
+              </w:rPr>
+            </w:pPr>
+            <w:r>
+              <w:rPr>
+                <w:b/>
+                <w:lang w:val="en-US"/>
+              </w:rPr>
+              <w:t>Keterangan</w:t>
+            </w:r>
+          </w:p>
+        </w:tc>
+      </w:tr>
+      <w:tr>
+        <w:tc>
+          <w:tcPr>
+            <w:tcW w:w="1705" w:type="dxa"/>
+          </w:tcPr>
+          <w:p>
+            <w:pPr>
+              <w:pStyle w:val="ListParagraph"/>
+              <w:ind w:left="0"/>
+              <w:jc w:val="left"/>
+              <w:rPr>
+                <w:b/>
+                <w:lang w:val="en-US"/>
+              </w:rPr>
+            </w:pPr>
+            <w:r>
+              <w:rPr>
+                <w:b/>
+                <w:lang w:val="en-US"/>
+              </w:rPr>
+              <w:t>Id</w:t>
+            </w:r>
+          </w:p>
+        </w:tc>
+        <w:tc>
+          <w:tcPr>
+            <w:tcW w:w="1620" w:type="dxa"/>
+          </w:tcPr>
+          <w:p>
+            <w:pPr>
+              <w:pStyle w:val="ListParagraph"/>
+              <w:ind w:left="0"/>
+              <w:jc w:val="left"/>
+              <w:rPr>
+                <w:i/>
+                <w:lang w:val="en-US"/>
+              </w:rPr>
+            </w:pPr>
+            <w:r>
+              <w:rPr>
+                <w:i/>
+                <w:lang w:val="en-US"/>
+              </w:rPr>
+              <w:t>long integer</w:t>
+            </w:r>
+          </w:p>
+        </w:tc>
+        <w:tc>
+          <w:tcPr>
+            <w:tcW w:w="2508" w:type="dxa"/>
+          </w:tcPr>
+          <w:p>
+            <w:pPr>
+              <w:pStyle w:val="ListParagraph"/>
+              <w:ind w:left="0"/>
+              <w:jc w:val="left"/>
+              <w:rPr>
+                <w:lang w:val="en-US"/>
+              </w:rPr>
+            </w:pPr>
+            <w:r>
+              <w:rPr>
+                <w:i/>
+                <w:lang w:val="en-US"/>
+              </w:rPr>
+              <w:t xml:space="preserve">Primary Key </w:t>
+            </w:r>
+            <w:r>
+              <w:rPr>
+                <w:lang w:val="en-US"/>
+              </w:rPr>
+              <w:t>pada tabel Location</w:t>
+            </w:r>
+          </w:p>
+        </w:tc>
+      </w:tr>
+      <w:tr>
+        <w:tc>
+          <w:tcPr>
+            <w:tcW w:w="1705" w:type="dxa"/>
+          </w:tcPr>
+          <w:p>
+            <w:pPr>
+              <w:pStyle w:val="ListParagraph"/>
+              <w:ind w:left="0"/>
+              <w:jc w:val="left"/>
+              <w:rPr>
+                <w:b/>
+                <w:lang w:val="en-US"/>
+              </w:rPr>
+            </w:pPr>
+            <w:r>
+              <w:rPr>
+                <w:b/>
+                <w:lang w:val="en-US"/>
+              </w:rPr>
+              <w:t>Users_id</w:t>
+            </w:r>
+          </w:p>
+        </w:tc>
+        <w:tc>
+          <w:tcPr>
+            <w:tcW w:w="1620" w:type="dxa"/>
+          </w:tcPr>
+          <w:p>
+            <w:pPr>
+              <w:pStyle w:val="ListParagraph"/>
+              <w:ind w:left="0"/>
+              <w:jc w:val="left"/>
+              <w:rPr>
+                <w:i/>
+                <w:lang w:val="en-US"/>
+              </w:rPr>
+            </w:pPr>
+            <w:r>
+              <w:rPr>
+                <w:i/>
+                <w:lang w:val="en-US"/>
+              </w:rPr>
+              <w:t>long integer</w:t>
+            </w:r>
+          </w:p>
+        </w:tc>
+        <w:tc>
+          <w:tcPr>
+            <w:tcW w:w="2508" w:type="dxa"/>
+          </w:tcPr>
+          <w:p>
+            <w:pPr>
+              <w:pStyle w:val="ListParagraph"/>
+              <w:ind w:left="0"/>
+              <w:jc w:val="left"/>
+              <w:rPr>
+                <w:lang w:val="en-US"/>
+              </w:rPr>
+            </w:pPr>
+            <w:r>
+              <w:rPr>
+                <w:i/>
+                <w:lang w:val="en-US"/>
+              </w:rPr>
+              <w:t xml:space="preserve">Foreign Key </w:t>
+            </w:r>
+            <w:r>
+              <w:rPr>
+                <w:lang w:val="en-US"/>
+              </w:rPr>
+              <w:t>dari tabel Users</w:t>
+            </w:r>
+          </w:p>
+        </w:tc>
+      </w:tr>
+      <w:tr>
+        <w:tc>
+          <w:tcPr>
+            <w:tcW w:w="1705" w:type="dxa"/>
+          </w:tcPr>
+          <w:p>
+            <w:pPr>
+              <w:pStyle w:val="ListParagraph"/>
+              <w:ind w:left="0"/>
+              <w:jc w:val="left"/>
+              <w:rPr>
+                <w:b/>
+                <w:lang w:val="en-US"/>
+              </w:rPr>
+            </w:pPr>
+            <w:r>
+              <w:rPr>
+                <w:b/>
+                <w:lang w:val="en-US"/>
+              </w:rPr>
+              <w:t>Jenis_id</w:t>
+            </w:r>
+          </w:p>
+        </w:tc>
+        <w:tc>
+          <w:tcPr>
+            <w:tcW w:w="1620" w:type="dxa"/>
+          </w:tcPr>
+          <w:p>
+            <w:pPr>
+              <w:pStyle w:val="ListParagraph"/>
+              <w:ind w:left="0"/>
+              <w:jc w:val="left"/>
+              <w:rPr>
+                <w:i/>
+                <w:lang w:val="en-US"/>
+              </w:rPr>
+            </w:pPr>
+            <w:r>
+              <w:rPr>
+                <w:i/>
+                <w:lang w:val="en-US"/>
+              </w:rPr>
+              <w:t>integer</w:t>
+            </w:r>
+          </w:p>
+        </w:tc>
+        <w:tc>
+          <w:tcPr>
+            <w:tcW w:w="2508" w:type="dxa"/>
+          </w:tcPr>
+          <w:p>
+            <w:pPr>
+              <w:pStyle w:val="ListParagraph"/>
+              <w:ind w:left="0"/>
+              <w:jc w:val="left"/>
+              <w:rPr>
+                <w:lang w:val="en-US"/>
+              </w:rPr>
+            </w:pPr>
+            <w:r>
+              <w:rPr>
+                <w:i/>
+                <w:lang w:val="en-US"/>
+              </w:rPr>
+              <w:t>Foreign Key</w:t>
+            </w:r>
+            <w:r>
+              <w:rPr>
+                <w:lang w:val="en-US"/>
+              </w:rPr>
+              <w:t xml:space="preserve"> dari tabel Jenis</w:t>
+            </w:r>
+          </w:p>
+        </w:tc>
+      </w:tr>
+      <w:tr>
+        <w:tc>
+          <w:tcPr>
+            <w:tcW w:w="1705" w:type="dxa"/>
+          </w:tcPr>
+          <w:p>
+            <w:pPr>
+              <w:pStyle w:val="ListParagraph"/>
+              <w:ind w:left="0"/>
+              <w:jc w:val="left"/>
+              <w:rPr>
+                <w:b/>
+                <w:lang w:val="en-US"/>
+              </w:rPr>
+            </w:pPr>
+            <w:r>
+              <w:rPr>
+                <w:b/>
+                <w:lang w:val="en-US"/>
+              </w:rPr>
+              <w:t>Lat</w:t>
+            </w:r>
+          </w:p>
+        </w:tc>
+        <w:tc>
+          <w:tcPr>
+            <w:tcW w:w="1620" w:type="dxa"/>
+          </w:tcPr>
+          <w:p>
+            <w:pPr>
+              <w:pStyle w:val="ListParagraph"/>
+              <w:ind w:left="0"/>
+              <w:jc w:val="left"/>
+              <w:rPr>
+                <w:i/>
+                <w:lang w:val="en-US"/>
+              </w:rPr>
+            </w:pPr>
+            <w:r>
+              <w:rPr>
+                <w:i/>
+                <w:lang w:val="en-US"/>
+              </w:rPr>
+              <w:t>decimal</w:t>
+            </w:r>
+          </w:p>
+        </w:tc>
+        <w:tc>
+          <w:tcPr>
+            <w:tcW w:w="2508" w:type="dxa"/>
+          </w:tcPr>
+          <w:p>
+            <w:pPr>
+              <w:pStyle w:val="ListParagraph"/>
+              <w:ind w:left="0"/>
+              <w:jc w:val="left"/>
+              <w:rPr>
+                <w:lang w:val="en-US"/>
+              </w:rPr>
+            </w:pPr>
+            <w:r>
+              <w:rPr>
+                <w:lang w:val="en-US"/>
+              </w:rPr>
+              <w:t>Latitude pada Gmaps</w:t>
+            </w:r>
+          </w:p>
+        </w:tc>
+      </w:tr>
+      <w:tr>
+        <w:tc>
+          <w:tcPr>
+            <w:tcW w:w="1705" w:type="dxa"/>
+          </w:tcPr>
+          <w:p>
+            <w:pPr>
+              <w:pStyle w:val="ListParagraph"/>
+              <w:ind w:left="0"/>
+              <w:jc w:val="left"/>
+              <w:rPr>
+                <w:b/>
+                <w:lang w:val="en-US"/>
+              </w:rPr>
+            </w:pPr>
+            <w:r>
+              <w:rPr>
+                <w:b/>
+                <w:lang w:val="en-US"/>
+              </w:rPr>
+              <w:t>Lon</w:t>
+            </w:r>
+          </w:p>
+        </w:tc>
+        <w:tc>
+          <w:tcPr>
+            <w:tcW w:w="1620" w:type="dxa"/>
+          </w:tcPr>
+          <w:p>
+            <w:pPr>
+              <w:pStyle w:val="ListParagraph"/>
+              <w:ind w:left="0"/>
+              <w:jc w:val="left"/>
+              <w:rPr>
+                <w:i/>
+                <w:lang w:val="en-US"/>
+              </w:rPr>
+            </w:pPr>
+            <w:r>
+              <w:rPr>
+                <w:i/>
+                <w:lang w:val="en-US"/>
+              </w:rPr>
+              <w:t>decimal</w:t>
+            </w:r>
+          </w:p>
+        </w:tc>
+        <w:tc>
+          <w:tcPr>
+            <w:tcW w:w="2508" w:type="dxa"/>
+          </w:tcPr>
+          <w:p>
+            <w:pPr>
+              <w:pStyle w:val="ListParagraph"/>
+              <w:ind w:left="0"/>
+              <w:jc w:val="left"/>
+              <w:rPr>
+                <w:lang w:val="en-US"/>
+              </w:rPr>
+            </w:pPr>
+            <w:r>
+              <w:rPr>
+                <w:lang w:val="en-US"/>
+              </w:rPr>
+              <w:t>Longitude pada Gmaps</w:t>
+            </w:r>
+          </w:p>
+        </w:tc>
+      </w:tr>
+      <w:tr>
+        <w:tc>
+          <w:tcPr>
+            <w:tcW w:w="1705" w:type="dxa"/>
+          </w:tcPr>
+          <w:p>
+            <w:pPr>
+              <w:pStyle w:val="ListParagraph"/>
+              <w:ind w:left="0"/>
+              <w:jc w:val="left"/>
+              <w:rPr>
+                <w:b/>
+                <w:lang w:val="en-US"/>
+              </w:rPr>
+            </w:pPr>
+            <w:r>
+              <w:rPr>
+                <w:b/>
+                <w:lang w:val="en-US"/>
+              </w:rPr>
+              <w:t>Validasi</w:t>
+            </w:r>
+          </w:p>
+        </w:tc>
+        <w:tc>
+          <w:tcPr>
+            <w:tcW w:w="1620" w:type="dxa"/>
+          </w:tcPr>
+          <w:p>
+            <w:pPr>
+              <w:pStyle w:val="ListParagraph"/>
+              <w:ind w:left="0"/>
+              <w:jc w:val="left"/>
+              <w:rPr>
+                <w:i/>
+                <w:lang w:val="en-US"/>
+              </w:rPr>
+            </w:pPr>
+            <w:r>
+              <w:rPr>
+                <w:i/>
+                <w:lang w:val="en-US"/>
+              </w:rPr>
+              <w:t>integer</w:t>
+            </w:r>
+          </w:p>
+        </w:tc>
+        <w:tc>
+          <w:tcPr>
+            <w:tcW w:w="2508" w:type="dxa"/>
+          </w:tcPr>
+          <w:p>
+            <w:pPr>
+              <w:pStyle w:val="ListParagraph"/>
+              <w:ind w:left="0"/>
+              <w:jc w:val="left"/>
+              <w:rPr>
+                <w:lang w:val="en-US"/>
+              </w:rPr>
+            </w:pPr>
+            <w:r>
+              <w:rPr>
+                <w:lang w:val="en-US"/>
+              </w:rPr>
+              <w:t>Status validasi</w:t>
+            </w:r>
+          </w:p>
+        </w:tc>
+      </w:tr>
+    </w:tbl>
+    <w:p>
+      <w:pPr>
+        <w:pStyle w:val="ListParagraph"/>
+        <w:ind w:left="450"/>
+        <w:jc w:val="left"/>
+        <w:rPr>
+          <w:b/>
+        </w:rPr>
+      </w:pPr>
+    </w:p>
+    <w:p>
+      <w:pPr>
+        <w:pStyle w:val="Heading4"/>
+        <w:rPr>
+          <w:lang w:val="en-US"/>
+        </w:rPr>
+      </w:pPr>
+      <w:r>
+        <w:rPr>
+          <w:lang w:val="en-US"/>
+        </w:rPr>
+        <w:t xml:space="preserve">Rancangan Tabel </w:t>
+      </w:r>
+      <w:r>
+        <w:rPr>
+          <w:lang w:val="en-US"/>
+        </w:rPr>
+        <w:t>Accelerometer</w:t>
+      </w:r>
+    </w:p>
+    <w:p>
+      <w:r>
+        <w:tab/>
+        <w:t xml:space="preserve">Tabel </w:t>
+      </w:r>
+      <w:r>
+        <w:t xml:space="preserve">Accelerometer </w:t>
+      </w:r>
+      <w:r>
+        <w:t xml:space="preserve">digunakan </w:t>
+      </w:r>
+      <w:r>
+        <w:t xml:space="preserve">untuk menyimpan data akslerasi yang terjadi setiap kali terjadi lonjakan. </w:t>
+      </w:r>
+      <w:r>
+        <w:t>Tabel ini memiliki relasi dengan tabel lainnya sebagai berikut:</w:t>
+      </w:r>
+    </w:p>
+    <w:p>
+      <w:pPr>
+        <w:pStyle w:val="ListParagraph"/>
+        <w:numPr>
+          <w:ilvl w:val="5"/>
+          <w:numId w:val="22"/>
+        </w:numPr>
+      </w:pPr>
+      <w:r>
+        <w:t>Tabel Location</w:t>
+      </w:r>
+    </w:p>
+    <w:p>
+      <w:pPr>
+        <w:pStyle w:val="ListParagraph"/>
+        <w:ind w:left="450"/>
+      </w:pPr>
+      <w:r>
+        <w:lastRenderedPageBreak/>
+        <w:t xml:space="preserve">Hubungan dengan tabel ini adalah menyimpan </w:t>
+      </w:r>
+      <w:r>
+        <w:t xml:space="preserve">informasi lokasi </w:t>
+      </w:r>
+      <w:r>
+        <w:t xml:space="preserve">setiap kali </w:t>
+      </w:r>
+      <w:r>
+        <w:t xml:space="preserve">terjadi </w:t>
+      </w:r>
+      <w:r>
+        <w:rPr>
+          <w:i/>
+        </w:rPr>
+        <w:t>event</w:t>
+      </w:r>
+      <w:r>
+        <w:t xml:space="preserve"> lonjakan. Kegunaannya adalah untuk mengetahui informasi lokasi dimana data akslerometer tersebut diambil.</w:t>
+      </w:r>
+    </w:p>
+    <w:p>
+      <w:pPr>
+        <w:pStyle w:val="ListParagraph"/>
+        <w:ind w:left="0"/>
+      </w:pPr>
+      <w:r>
+        <w:t xml:space="preserve">Detail Atribut Tabel </w:t>
+      </w:r>
+      <w:r>
+        <w:t>Accelerometer</w:t>
+      </w:r>
+      <w:r>
+        <w:t xml:space="preserve"> dijelaskan pada tabel 3.x.</w:t>
+      </w:r>
+    </w:p>
+    <w:p>
+      <w:pPr>
+        <w:pStyle w:val="ListParagraph"/>
+        <w:ind w:left="450"/>
+        <w:jc w:val="center"/>
+        <w:rPr>
+          <w:b/>
+        </w:rPr>
+      </w:pPr>
+      <w:r>
+        <w:rPr>
+          <w:b/>
+        </w:rPr>
+        <w:t>Tabel</w:t>
+      </w:r>
+      <w:r>
+        <w:rPr>
+          <w:b/>
+        </w:rPr>
+        <w:t xml:space="preserve"> 3.x </w:t>
+      </w:r>
+      <w:r>
+        <w:rPr>
+          <w:b/>
+        </w:rPr>
+        <w:t xml:space="preserve">Atribut Tabel Data </w:t>
+      </w:r>
+      <w:r>
+        <w:rPr>
+          <w:b/>
+        </w:rPr>
+        <w:t>Accelerometer</w:t>
+      </w:r>
+    </w:p>
+    <w:tbl>
+      <w:tblPr>
+        <w:tblStyle w:val="TableGrid"/>
+        <w:tblW w:w="0" w:type="auto"/>
+        <w:tblLook w:val="04A0" w:firstRow="1" w:lastRow="0" w:firstColumn="1" w:lastColumn="0" w:noHBand="0" w:noVBand="1"/>
+      </w:tblPr>
+      <w:tblGrid>
+        <w:gridCol w:w="1705"/>
+        <w:gridCol w:w="1620"/>
+        <w:gridCol w:w="2508"/>
+      </w:tblGrid>
+      <w:tr>
+        <w:tc>
+          <w:tcPr>
+            <w:tcW w:w="1705" w:type="dxa"/>
+          </w:tcPr>
+          <w:p>
+            <w:pPr>
+              <w:pStyle w:val="ListParagraph"/>
+              <w:ind w:left="0"/>
+              <w:jc w:val="center"/>
+              <w:rPr>
+                <w:b/>
+                <w:lang w:val="en-US"/>
+              </w:rPr>
+            </w:pPr>
+            <w:r>
+              <w:rPr>
+                <w:b/>
+                <w:lang w:val="en-US"/>
+              </w:rPr>
+              <w:t>Nama Kolom</w:t>
+            </w:r>
+          </w:p>
+        </w:tc>
+        <w:tc>
+          <w:tcPr>
+            <w:tcW w:w="1620" w:type="dxa"/>
+          </w:tcPr>
+          <w:p>
+            <w:pPr>
+              <w:pStyle w:val="ListParagraph"/>
+              <w:ind w:left="0"/>
+              <w:jc w:val="center"/>
+              <w:rPr>
+                <w:b/>
+                <w:lang w:val="en-US"/>
+              </w:rPr>
+            </w:pPr>
+            <w:r>
+              <w:rPr>
+                <w:b/>
+                <w:lang w:val="en-US"/>
+              </w:rPr>
+              <w:t>Tipe Data</w:t>
+            </w:r>
+          </w:p>
+        </w:tc>
+        <w:tc>
+          <w:tcPr>
+            <w:tcW w:w="2508" w:type="dxa"/>
+          </w:tcPr>
+          <w:p>
+            <w:pPr>
+              <w:pStyle w:val="ListParagraph"/>
+              <w:ind w:left="0"/>
+              <w:jc w:val="center"/>
+              <w:rPr>
+                <w:b/>
+                <w:lang w:val="en-US"/>
+              </w:rPr>
+            </w:pPr>
+            <w:r>
+              <w:rPr>
+                <w:b/>
+                <w:lang w:val="en-US"/>
+              </w:rPr>
+              <w:t>Keterangan</w:t>
+            </w:r>
+          </w:p>
+        </w:tc>
+      </w:tr>
+      <w:tr>
+        <w:tc>
+          <w:tcPr>
+            <w:tcW w:w="1705" w:type="dxa"/>
+          </w:tcPr>
+          <w:p>
+            <w:pPr>
+              <w:pStyle w:val="ListParagraph"/>
+              <w:ind w:left="0"/>
+              <w:jc w:val="left"/>
+              <w:rPr>
+                <w:b/>
+                <w:lang w:val="en-US"/>
+              </w:rPr>
+            </w:pPr>
+            <w:r>
+              <w:rPr>
+                <w:b/>
+                <w:lang w:val="en-US"/>
+              </w:rPr>
+              <w:t>Id</w:t>
+            </w:r>
+          </w:p>
+        </w:tc>
+        <w:tc>
+          <w:tcPr>
+            <w:tcW w:w="1620" w:type="dxa"/>
+          </w:tcPr>
+          <w:p>
+            <w:pPr>
+              <w:pStyle w:val="ListParagraph"/>
+              <w:ind w:left="0"/>
+              <w:jc w:val="left"/>
+              <w:rPr>
+                <w:i/>
+                <w:lang w:val="en-US"/>
+              </w:rPr>
+            </w:pPr>
+            <w:r>
+              <w:rPr>
+                <w:i/>
+                <w:lang w:val="en-US"/>
+              </w:rPr>
+              <w:t>long integer</w:t>
+            </w:r>
+          </w:p>
+        </w:tc>
+        <w:tc>
+          <w:tcPr>
+            <w:tcW w:w="2508" w:type="dxa"/>
+          </w:tcPr>
+          <w:p>
+            <w:pPr>
+              <w:pStyle w:val="ListParagraph"/>
+              <w:ind w:left="0"/>
+              <w:jc w:val="left"/>
+              <w:rPr>
+                <w:lang w:val="en-US"/>
+              </w:rPr>
+            </w:pPr>
+            <w:r>
+              <w:rPr>
+                <w:i/>
+                <w:lang w:val="en-US"/>
+              </w:rPr>
+              <w:t xml:space="preserve">Primary Key </w:t>
+            </w:r>
+            <w:r>
+              <w:rPr>
+                <w:lang w:val="en-US"/>
+              </w:rPr>
+              <w:t xml:space="preserve">pada tabel </w:t>
+            </w:r>
+            <w:r>
+              <w:rPr>
+                <w:lang w:val="en-US"/>
+              </w:rPr>
+              <w:t>Accelerometer</w:t>
+            </w:r>
+          </w:p>
+        </w:tc>
+      </w:tr>
+      <w:tr>
+        <w:tc>
+          <w:tcPr>
+            <w:tcW w:w="1705" w:type="dxa"/>
+          </w:tcPr>
+          <w:p>
+            <w:pPr>
+              <w:pStyle w:val="ListParagraph"/>
+              <w:ind w:left="0"/>
+              <w:jc w:val="left"/>
+              <w:rPr>
+                <w:b/>
+                <w:lang w:val="en-US"/>
+              </w:rPr>
+            </w:pPr>
+            <w:r>
+              <w:rPr>
+                <w:b/>
+                <w:lang w:val="en-US"/>
+              </w:rPr>
+              <w:t>Location_id</w:t>
+            </w:r>
+          </w:p>
+        </w:tc>
+        <w:tc>
+          <w:tcPr>
+            <w:tcW w:w="1620" w:type="dxa"/>
+          </w:tcPr>
+          <w:p>
+            <w:pPr>
+              <w:pStyle w:val="ListParagraph"/>
+              <w:ind w:left="0"/>
+              <w:jc w:val="left"/>
+              <w:rPr>
+                <w:i/>
+                <w:lang w:val="en-US"/>
+              </w:rPr>
+            </w:pPr>
+            <w:r>
+              <w:rPr>
+                <w:i/>
+                <w:lang w:val="en-US"/>
+              </w:rPr>
+              <w:t>long integer</w:t>
+            </w:r>
+          </w:p>
+        </w:tc>
+        <w:tc>
+          <w:tcPr>
+            <w:tcW w:w="2508" w:type="dxa"/>
+          </w:tcPr>
+          <w:p>
+            <w:pPr>
+              <w:pStyle w:val="ListParagraph"/>
+              <w:ind w:left="0"/>
+              <w:jc w:val="left"/>
+              <w:rPr>
+                <w:lang w:val="en-US"/>
+              </w:rPr>
+            </w:pPr>
+            <w:r>
+              <w:rPr>
+                <w:i/>
+                <w:lang w:val="en-US"/>
+              </w:rPr>
+              <w:t xml:space="preserve">Foreign Key </w:t>
+            </w:r>
+            <w:r>
+              <w:rPr>
+                <w:lang w:val="en-US"/>
+              </w:rPr>
+              <w:t xml:space="preserve">dari tabel </w:t>
+            </w:r>
+            <w:r>
+              <w:rPr>
+                <w:lang w:val="en-US"/>
+              </w:rPr>
+              <w:t>Location</w:t>
+            </w:r>
+          </w:p>
+        </w:tc>
+      </w:tr>
+      <w:tr>
+        <w:tc>
+          <w:tcPr>
+            <w:tcW w:w="1705" w:type="dxa"/>
+          </w:tcPr>
+          <w:p>
+            <w:pPr>
+              <w:pStyle w:val="ListParagraph"/>
+              <w:ind w:left="0"/>
+              <w:jc w:val="left"/>
+              <w:rPr>
+                <w:b/>
+                <w:lang w:val="en-US"/>
+              </w:rPr>
+            </w:pPr>
+            <w:r>
+              <w:rPr>
+                <w:b/>
+                <w:lang w:val="en-US"/>
+              </w:rPr>
+              <w:t>x</w:t>
+            </w:r>
+          </w:p>
+        </w:tc>
+        <w:tc>
+          <w:tcPr>
+            <w:tcW w:w="1620" w:type="dxa"/>
+          </w:tcPr>
+          <w:p>
+            <w:pPr>
+              <w:pStyle w:val="ListParagraph"/>
+              <w:ind w:left="0"/>
+              <w:jc w:val="left"/>
+              <w:rPr>
+                <w:i/>
+                <w:lang w:val="en-US"/>
+              </w:rPr>
+            </w:pPr>
+            <w:r>
+              <w:rPr>
+                <w:i/>
+                <w:lang w:val="en-US"/>
+              </w:rPr>
+              <w:t>decimal</w:t>
+            </w:r>
+          </w:p>
+        </w:tc>
+        <w:tc>
+          <w:tcPr>
+            <w:tcW w:w="2508" w:type="dxa"/>
+          </w:tcPr>
+          <w:p>
+            <w:pPr>
+              <w:pStyle w:val="ListParagraph"/>
+              <w:ind w:left="0"/>
+              <w:jc w:val="left"/>
+              <w:rPr>
+                <w:lang w:val="en-US"/>
+              </w:rPr>
+            </w:pPr>
+            <w:r>
+              <w:rPr>
+                <w:lang w:val="en-US"/>
+              </w:rPr>
+              <w:t>Data akselerasi</w:t>
+            </w:r>
+            <w:r>
+              <w:rPr>
+                <w:lang w:val="en-US"/>
+              </w:rPr>
+              <w:t xml:space="preserve"> yang sudah direorientasi</w:t>
+            </w:r>
+            <w:r>
+              <w:rPr>
+                <w:lang w:val="en-US"/>
+              </w:rPr>
+              <w:t xml:space="preserve"> pada axis </w:t>
+            </w:r>
+            <w:r>
+              <w:rPr>
+                <w:lang w:val="en-US"/>
+              </w:rPr>
+              <w:t>X</w:t>
+            </w:r>
+            <w:r>
+              <w:rPr>
+                <w:lang w:val="en-US"/>
+              </w:rPr>
+              <w:t xml:space="preserve"> </w:t>
+            </w:r>
+          </w:p>
+        </w:tc>
+      </w:tr>
+      <w:tr>
+        <w:tc>
+          <w:tcPr>
+            <w:tcW w:w="1705" w:type="dxa"/>
+          </w:tcPr>
+          <w:p>
+            <w:pPr>
+              <w:pStyle w:val="ListParagraph"/>
+              <w:ind w:left="0"/>
+              <w:jc w:val="left"/>
+              <w:rPr>
+                <w:b/>
+                <w:lang w:val="en-US"/>
+              </w:rPr>
+            </w:pPr>
+            <w:r>
+              <w:rPr>
+                <w:b/>
+                <w:lang w:val="en-US"/>
+              </w:rPr>
+              <w:t>y</w:t>
+            </w:r>
+          </w:p>
+        </w:tc>
+        <w:tc>
+          <w:tcPr>
+            <w:tcW w:w="1620" w:type="dxa"/>
+          </w:tcPr>
+          <w:p>
+            <w:pPr>
+              <w:pStyle w:val="ListParagraph"/>
+              <w:ind w:left="0"/>
+              <w:jc w:val="left"/>
+              <w:rPr>
+                <w:i/>
+                <w:lang w:val="en-US"/>
+              </w:rPr>
+            </w:pPr>
+            <w:r>
+              <w:rPr>
+                <w:i/>
+                <w:lang w:val="en-US"/>
+              </w:rPr>
+              <w:t>decimal</w:t>
+            </w:r>
+          </w:p>
+        </w:tc>
+        <w:tc>
+          <w:tcPr>
+            <w:tcW w:w="2508" w:type="dxa"/>
+          </w:tcPr>
+          <w:p>
+            <w:pPr>
+              <w:pStyle w:val="ListParagraph"/>
+              <w:ind w:left="0"/>
+              <w:jc w:val="left"/>
+              <w:rPr>
+                <w:lang w:val="en-US"/>
+              </w:rPr>
+            </w:pPr>
+            <w:r>
+              <w:rPr>
+                <w:lang w:val="en-US"/>
+              </w:rPr>
+              <w:t xml:space="preserve">Data akselerasi pada axis </w:t>
+            </w:r>
+            <w:r>
+              <w:rPr>
+                <w:lang w:val="en-US"/>
+              </w:rPr>
+              <w:t>Y terhadap koordinat</w:t>
+            </w:r>
+            <w:r>
+              <w:rPr>
+                <w:lang w:val="en-US"/>
+              </w:rPr>
+              <w:t xml:space="preserve"> bumi</w:t>
+            </w:r>
+          </w:p>
+        </w:tc>
+      </w:tr>
+      <w:tr>
+        <w:tc>
+          <w:tcPr>
+            <w:tcW w:w="1705" w:type="dxa"/>
+          </w:tcPr>
+          <w:p>
+            <w:pPr>
+              <w:pStyle w:val="ListParagraph"/>
+              <w:ind w:left="0"/>
+              <w:jc w:val="left"/>
+              <w:rPr>
+                <w:b/>
+                <w:lang w:val="en-US"/>
+              </w:rPr>
+            </w:pPr>
+            <w:r>
+              <w:rPr>
+                <w:b/>
+                <w:lang w:val="en-US"/>
+              </w:rPr>
+              <w:t>z</w:t>
+            </w:r>
+          </w:p>
+        </w:tc>
+        <w:tc>
+          <w:tcPr>
+            <w:tcW w:w="1620" w:type="dxa"/>
+          </w:tcPr>
+          <w:p>
+            <w:pPr>
+              <w:pStyle w:val="ListParagraph"/>
+              <w:ind w:left="0"/>
+              <w:jc w:val="left"/>
+              <w:rPr>
+                <w:i/>
+                <w:lang w:val="en-US"/>
+              </w:rPr>
+            </w:pPr>
+            <w:r>
+              <w:rPr>
+                <w:i/>
+                <w:lang w:val="en-US"/>
+              </w:rPr>
+              <w:t>decimal</w:t>
+            </w:r>
+          </w:p>
+        </w:tc>
+        <w:tc>
+          <w:tcPr>
+            <w:tcW w:w="2508" w:type="dxa"/>
+          </w:tcPr>
+          <w:p>
+            <w:pPr>
+              <w:pStyle w:val="ListParagraph"/>
+              <w:ind w:left="0"/>
+              <w:jc w:val="left"/>
+              <w:rPr>
+                <w:lang w:val="en-US"/>
+              </w:rPr>
+            </w:pPr>
+            <w:r>
+              <w:rPr>
+                <w:lang w:val="en-US"/>
+              </w:rPr>
+              <w:t>Data akselerasi pada axis Z bumi</w:t>
+            </w:r>
+          </w:p>
+        </w:tc>
+      </w:tr>
+      <w:tr>
+        <w:tc>
+          <w:tcPr>
+            <w:tcW w:w="1705" w:type="dxa"/>
+          </w:tcPr>
+          <w:p>
+            <w:pPr>
+              <w:pStyle w:val="ListParagraph"/>
+              <w:ind w:left="0"/>
+              <w:jc w:val="left"/>
+              <w:rPr>
+                <w:b/>
+                <w:lang w:val="en-US"/>
+              </w:rPr>
+            </w:pPr>
+            <w:r>
+              <w:rPr>
+                <w:b/>
+                <w:lang w:val="en-US"/>
+              </w:rPr>
+              <w:t>Lat</w:t>
+            </w:r>
+          </w:p>
+        </w:tc>
+        <w:tc>
+          <w:tcPr>
+            <w:tcW w:w="1620" w:type="dxa"/>
+          </w:tcPr>
+          <w:p>
+            <w:pPr>
+              <w:pStyle w:val="ListParagraph"/>
+              <w:ind w:left="0"/>
+              <w:jc w:val="left"/>
+              <w:rPr>
+                <w:i/>
+                <w:lang w:val="en-US"/>
+              </w:rPr>
+            </w:pPr>
+            <w:r>
+              <w:rPr>
+                <w:i/>
+                <w:lang w:val="en-US"/>
+              </w:rPr>
+              <w:t>decimal</w:t>
+            </w:r>
+          </w:p>
+        </w:tc>
+        <w:tc>
+          <w:tcPr>
+            <w:tcW w:w="2508" w:type="dxa"/>
+          </w:tcPr>
+          <w:p>
+            <w:pPr>
+              <w:pStyle w:val="ListParagraph"/>
+              <w:ind w:left="0"/>
+              <w:jc w:val="left"/>
+              <w:rPr>
+                <w:lang w:val="en-US"/>
+              </w:rPr>
+            </w:pPr>
+            <w:r>
+              <w:rPr>
+                <w:lang w:val="en-US"/>
+              </w:rPr>
+              <w:t>Latitude pada Gmaps</w:t>
+            </w:r>
+          </w:p>
+        </w:tc>
+      </w:tr>
+      <w:tr>
+        <w:tc>
+          <w:tcPr>
+            <w:tcW w:w="1705" w:type="dxa"/>
+          </w:tcPr>
+          <w:p>
+            <w:pPr>
+              <w:pStyle w:val="ListParagraph"/>
+              <w:ind w:left="0"/>
+              <w:jc w:val="left"/>
+              <w:rPr>
+                <w:b/>
+                <w:lang w:val="en-US"/>
+              </w:rPr>
+            </w:pPr>
+            <w:r>
+              <w:rPr>
+                <w:b/>
+                <w:lang w:val="en-US"/>
+              </w:rPr>
+              <w:t>Lon</w:t>
+            </w:r>
+          </w:p>
+        </w:tc>
+        <w:tc>
+          <w:tcPr>
+            <w:tcW w:w="1620" w:type="dxa"/>
+          </w:tcPr>
+          <w:p>
+            <w:pPr>
+              <w:pStyle w:val="ListParagraph"/>
+              <w:ind w:left="0"/>
+              <w:jc w:val="left"/>
+              <w:rPr>
+                <w:i/>
+                <w:lang w:val="en-US"/>
+              </w:rPr>
+            </w:pPr>
+            <w:r>
+              <w:rPr>
+                <w:i/>
+                <w:lang w:val="en-US"/>
+              </w:rPr>
+              <w:t>decimal</w:t>
+            </w:r>
+          </w:p>
+        </w:tc>
+        <w:tc>
+          <w:tcPr>
+            <w:tcW w:w="2508" w:type="dxa"/>
+          </w:tcPr>
+          <w:p>
+            <w:pPr>
+              <w:pStyle w:val="ListParagraph"/>
+              <w:ind w:left="0"/>
+              <w:jc w:val="left"/>
+              <w:rPr>
+                <w:lang w:val="en-US"/>
+              </w:rPr>
+            </w:pPr>
+            <w:r>
+              <w:rPr>
+                <w:lang w:val="en-US"/>
+              </w:rPr>
+              <w:t>Longitude pada Gmaps</w:t>
+            </w:r>
+          </w:p>
+        </w:tc>
+      </w:tr>
+      <w:tr>
+        <w:tc>
+          <w:tcPr>
+            <w:tcW w:w="1705" w:type="dxa"/>
+          </w:tcPr>
+          <w:p>
+            <w:pPr>
+              <w:pStyle w:val="ListParagraph"/>
+              <w:ind w:left="0"/>
+              <w:jc w:val="left"/>
+              <w:rPr>
+                <w:b/>
+                <w:lang w:val="en-US"/>
+              </w:rPr>
+            </w:pPr>
+            <w:r>
+              <w:rPr>
+                <w:b/>
+                <w:lang w:val="en-US"/>
+              </w:rPr>
+              <w:t>Waktu</w:t>
+            </w:r>
+          </w:p>
+        </w:tc>
+        <w:tc>
+          <w:tcPr>
+            <w:tcW w:w="1620" w:type="dxa"/>
+          </w:tcPr>
+          <w:p>
+            <w:pPr>
+              <w:pStyle w:val="ListParagraph"/>
+              <w:ind w:left="0"/>
+              <w:jc w:val="left"/>
+              <w:rPr>
+                <w:i/>
+                <w:lang w:val="en-US"/>
+              </w:rPr>
+            </w:pPr>
+            <w:r>
+              <w:rPr>
+                <w:i/>
+                <w:lang w:val="en-US"/>
+              </w:rPr>
+              <w:t>long integer</w:t>
+            </w:r>
+          </w:p>
+        </w:tc>
+        <w:tc>
+          <w:tcPr>
+            <w:tcW w:w="2508" w:type="dxa"/>
+          </w:tcPr>
+          <w:p>
+            <w:pPr>
+              <w:pStyle w:val="ListParagraph"/>
+              <w:ind w:left="0"/>
+              <w:jc w:val="left"/>
+              <w:rPr>
+                <w:lang w:val="en-US"/>
+              </w:rPr>
+            </w:pPr>
+            <w:r>
+              <w:rPr>
+                <w:lang w:val="en-US"/>
+              </w:rPr>
+              <w:t>Timemillis (waktu dalam milisecond) saat menyimpan data</w:t>
+            </w:r>
+          </w:p>
+        </w:tc>
+      </w:tr>
+    </w:tbl>
+    <w:p>
+      <w:pPr>
+        <w:pStyle w:val="ListParagraph"/>
+        <w:ind w:left="450"/>
+      </w:pPr>
+    </w:p>
+    <w:p>
+      <w:pPr>
+        <w:pStyle w:val="Heading4"/>
+        <w:rPr>
+          <w:lang w:val="en-US"/>
+        </w:rPr>
+      </w:pPr>
+      <w:r>
+        <w:rPr>
+          <w:lang w:val="en-US"/>
+        </w:rPr>
+        <w:t>Rancangan Tabel Jenis</w:t>
+      </w:r>
+    </w:p>
+    <w:p>
+      <w:r>
+        <w:tab/>
+        <w:t>Tabel Jenis digunakan untuk menyimpan nama jenis anomali pada jalan. Tabel ini memiliki relasi dengan tabel lainnya yaitu sebagai berikut.</w:t>
+      </w:r>
+    </w:p>
+    <w:p>
+      <w:pPr>
+        <w:pStyle w:val="ListParagraph"/>
+        <w:numPr>
+          <w:ilvl w:val="5"/>
+          <w:numId w:val="22"/>
+        </w:numPr>
+      </w:pPr>
+      <w:r>
+        <w:t>Tabel Location</w:t>
+      </w:r>
+    </w:p>
+    <w:p>
+      <w:pPr>
+        <w:pStyle w:val="ListParagraph"/>
+        <w:ind w:left="450"/>
+      </w:pPr>
+      <w:r>
+        <w:t xml:space="preserve">Hubungan dengan tabel Location adalah sebagai </w:t>
+      </w:r>
+      <w:r>
+        <w:rPr>
+          <w:i/>
+        </w:rPr>
+        <w:t>foreign key</w:t>
+      </w:r>
+      <w:r>
+        <w:t xml:space="preserve"> untuk menyimpan informasi jenis pada lokasi </w:t>
+      </w:r>
+      <w:r>
+        <w:rPr>
+          <w:i/>
+        </w:rPr>
+        <w:t>bump</w:t>
+      </w:r>
+      <w:r>
+        <w:t xml:space="preserve"> atau lonjakan yang terdeteksi. Kegunaannya adalah untuk mengetahui informasi nama jenis anomali jalan yang terdeteksi.</w:t>
+      </w:r>
+    </w:p>
+    <w:p>
+      <w:pPr>
+        <w:pStyle w:val="ListParagraph"/>
+        <w:ind w:left="0"/>
+      </w:pPr>
+      <w:r>
+        <w:t>Detail Atribut Tabel Accelerometer dijelaskan pada tabel 3.x.</w:t>
+      </w:r>
+    </w:p>
+    <w:p>
+      <w:pPr>
+        <w:pStyle w:val="ListParagraph"/>
+        <w:ind w:left="450"/>
+        <w:jc w:val="center"/>
+        <w:rPr>
+          <w:b/>
+        </w:rPr>
+      </w:pPr>
+      <w:r>
+        <w:rPr>
+          <w:b/>
+        </w:rPr>
+        <w:t>Tabel</w:t>
+      </w:r>
+      <w:r>
+        <w:rPr>
+          <w:b/>
+        </w:rPr>
+        <w:t xml:space="preserve"> 3.x </w:t>
+      </w:r>
+      <w:r>
+        <w:rPr>
+          <w:b/>
+        </w:rPr>
+        <w:t xml:space="preserve">Atribut Tabel Data </w:t>
+      </w:r>
+      <w:r>
+        <w:rPr>
+          <w:b/>
+        </w:rPr>
+        <w:t>Jenis</w:t>
+      </w:r>
+    </w:p>
+    <w:tbl>
+      <w:tblPr>
+        <w:tblStyle w:val="TableGrid"/>
+        <w:tblW w:w="0" w:type="auto"/>
+        <w:tblLook w:val="04A0" w:firstRow="1" w:lastRow="0" w:firstColumn="1" w:lastColumn="0" w:noHBand="0" w:noVBand="1"/>
+      </w:tblPr>
+      <w:tblGrid>
+        <w:gridCol w:w="1705"/>
+        <w:gridCol w:w="1620"/>
+        <w:gridCol w:w="2508"/>
+      </w:tblGrid>
+      <w:tr>
+        <w:tc>
+          <w:tcPr>
+            <w:tcW w:w="1705" w:type="dxa"/>
+          </w:tcPr>
+          <w:p>
+            <w:pPr>
+              <w:pStyle w:val="ListParagraph"/>
+              <w:ind w:left="0"/>
+              <w:jc w:val="center"/>
+              <w:rPr>
+                <w:b/>
+                <w:lang w:val="en-US"/>
+              </w:rPr>
+            </w:pPr>
+            <w:r>
+              <w:rPr>
+                <w:b/>
+                <w:lang w:val="en-US"/>
+              </w:rPr>
+              <w:t>Nama Kolom</w:t>
+            </w:r>
+          </w:p>
+        </w:tc>
+        <w:tc>
+          <w:tcPr>
+            <w:tcW w:w="1620" w:type="dxa"/>
+          </w:tcPr>
+          <w:p>
+            <w:pPr>
+              <w:pStyle w:val="ListParagraph"/>
+              <w:ind w:left="0"/>
+              <w:jc w:val="center"/>
+              <w:rPr>
+                <w:b/>
+                <w:lang w:val="en-US"/>
+              </w:rPr>
+            </w:pPr>
+            <w:r>
+              <w:rPr>
+                <w:b/>
+                <w:lang w:val="en-US"/>
+              </w:rPr>
+              <w:t>Tipe Data</w:t>
+            </w:r>
+          </w:p>
+        </w:tc>
+        <w:tc>
+          <w:tcPr>
+            <w:tcW w:w="2508" w:type="dxa"/>
+          </w:tcPr>
+          <w:p>
+            <w:pPr>
+              <w:pStyle w:val="ListParagraph"/>
+              <w:ind w:left="0"/>
+              <w:jc w:val="center"/>
+              <w:rPr>
+                <w:b/>
+                <w:lang w:val="en-US"/>
+              </w:rPr>
+            </w:pPr>
+            <w:r>
+              <w:rPr>
+                <w:b/>
+                <w:lang w:val="en-US"/>
+              </w:rPr>
+              <w:t>Keterangan</w:t>
+            </w:r>
+          </w:p>
+        </w:tc>
+      </w:tr>
+      <w:tr>
+        <w:tc>
+          <w:tcPr>
+            <w:tcW w:w="1705" w:type="dxa"/>
+          </w:tcPr>
+          <w:p>
+            <w:pPr>
+              <w:pStyle w:val="ListParagraph"/>
+              <w:ind w:left="0"/>
+              <w:jc w:val="left"/>
+              <w:rPr>
+                <w:b/>
+                <w:lang w:val="en-US"/>
+              </w:rPr>
+            </w:pPr>
+            <w:r>
+              <w:rPr>
+                <w:b/>
+                <w:lang w:val="en-US"/>
+              </w:rPr>
+              <w:lastRenderedPageBreak/>
+              <w:t>Id</w:t>
+            </w:r>
+          </w:p>
+        </w:tc>
+        <w:tc>
+          <w:tcPr>
+            <w:tcW w:w="1620" w:type="dxa"/>
+          </w:tcPr>
+          <w:p>
+            <w:pPr>
+              <w:pStyle w:val="ListParagraph"/>
+              <w:ind w:left="0"/>
+              <w:jc w:val="left"/>
+              <w:rPr>
+                <w:i/>
+                <w:lang w:val="en-US"/>
+              </w:rPr>
+            </w:pPr>
+            <w:r>
+              <w:rPr>
+                <w:i/>
+                <w:lang w:val="en-US"/>
+              </w:rPr>
+              <w:t>integer</w:t>
+            </w:r>
+          </w:p>
+        </w:tc>
+        <w:tc>
+          <w:tcPr>
+            <w:tcW w:w="2508" w:type="dxa"/>
+          </w:tcPr>
+          <w:p>
+            <w:pPr>
+              <w:pStyle w:val="ListParagraph"/>
+              <w:ind w:left="0"/>
+              <w:jc w:val="left"/>
+              <w:rPr>
+                <w:lang w:val="en-US"/>
+              </w:rPr>
+            </w:pPr>
+            <w:r>
+              <w:rPr>
+                <w:i/>
+                <w:lang w:val="en-US"/>
+              </w:rPr>
+              <w:t xml:space="preserve">Primary Key </w:t>
+            </w:r>
+            <w:r>
+              <w:rPr>
+                <w:lang w:val="en-US"/>
+              </w:rPr>
+              <w:t xml:space="preserve">pada tabel </w:t>
+            </w:r>
+            <w:r>
+              <w:rPr>
+                <w:lang w:val="en-US"/>
+              </w:rPr>
+              <w:t>Jenis</w:t>
+            </w:r>
+          </w:p>
+        </w:tc>
+      </w:tr>
+      <w:tr>
+        <w:tc>
+          <w:tcPr>
+            <w:tcW w:w="1705" w:type="dxa"/>
+          </w:tcPr>
+          <w:p>
+            <w:pPr>
+              <w:pStyle w:val="ListParagraph"/>
+              <w:ind w:left="0"/>
+              <w:jc w:val="left"/>
+              <w:rPr>
+                <w:b/>
+                <w:lang w:val="en-US"/>
+              </w:rPr>
+            </w:pPr>
+            <w:r>
+              <w:rPr>
+                <w:b/>
+                <w:lang w:val="en-US"/>
+              </w:rPr>
+              <w:t>Nama</w:t>
+            </w:r>
+          </w:p>
+        </w:tc>
+        <w:tc>
+          <w:tcPr>
+            <w:tcW w:w="1620" w:type="dxa"/>
+          </w:tcPr>
+          <w:p>
+            <w:pPr>
+              <w:pStyle w:val="ListParagraph"/>
+              <w:ind w:left="0"/>
+              <w:jc w:val="left"/>
+              <w:rPr>
+                <w:i/>
+                <w:lang w:val="en-US"/>
+              </w:rPr>
+            </w:pPr>
+            <w:r>
+              <w:rPr>
+                <w:i/>
+                <w:lang w:val="en-US"/>
+              </w:rPr>
+              <w:t>varchar(32)</w:t>
+            </w:r>
+          </w:p>
+        </w:tc>
+        <w:tc>
+          <w:tcPr>
+            <w:tcW w:w="2508" w:type="dxa"/>
+          </w:tcPr>
+          <w:p>
+            <w:pPr>
+              <w:pStyle w:val="ListParagraph"/>
+              <w:ind w:left="0"/>
+              <w:jc w:val="left"/>
+              <w:rPr>
+                <w:lang w:val="en-US"/>
+              </w:rPr>
+            </w:pPr>
+            <w:r>
+              <w:rPr>
+                <w:lang w:val="en-US"/>
+              </w:rPr>
+              <w:t>Nama jenis</w:t>
+            </w:r>
+          </w:p>
+        </w:tc>
+      </w:tr>
+    </w:tbl>
+    <w:p>
+      <w:pPr>
+        <w:pStyle w:val="ListParagraph"/>
+        <w:ind w:left="0"/>
+      </w:pPr>
+    </w:p>
+    <w:p>
+      <w:pPr>
+        <w:pStyle w:val="Heading4"/>
+        <w:rPr>
+          <w:lang w:val="en-US"/>
+        </w:rPr>
+      </w:pPr>
+      <w:r>
+        <w:rPr>
+          <w:lang w:val="en-US"/>
+        </w:rPr>
+        <w:t>Rancangan Tabel Users</w:t>
+      </w:r>
+    </w:p>
+    <w:p>
+      <w:r>
+        <w:tab/>
+        <w:t xml:space="preserve">Tabel Users digunakan sebagai penyimpanan data </w:t>
+      </w:r>
+      <w:r>
+        <w:rPr>
+          <w:i/>
+        </w:rPr>
+        <w:t xml:space="preserve">user </w:t>
+      </w:r>
+      <w:r>
+        <w:t xml:space="preserve">dan nama </w:t>
+      </w:r>
+      <w:r>
+        <w:rPr>
+          <w:i/>
+        </w:rPr>
+        <w:t>device</w:t>
+      </w:r>
+      <w:r>
+        <w:t xml:space="preserve"> yang digunakan. </w:t>
+      </w:r>
+      <w:r>
+        <w:t>Tabel ini memiliki relasi dengan tabel lainnya yaitu sebagai berikut.</w:t>
+      </w:r>
+    </w:p>
+    <w:p>
+      <w:pPr>
+        <w:pStyle w:val="ListParagraph"/>
+        <w:numPr>
+          <w:ilvl w:val="5"/>
+          <w:numId w:val="22"/>
+        </w:numPr>
+      </w:pPr>
+      <w:r>
+        <w:t>Tabel Location</w:t>
+      </w:r>
+    </w:p>
+    <w:p>
+      <w:pPr>
+        <w:pStyle w:val="ListParagraph"/>
+        <w:ind w:left="450"/>
+      </w:pPr>
+      <w:r>
+        <w:t xml:space="preserve">Hubungan dengan tabel ini adalah sebagai </w:t>
+      </w:r>
+      <w:r>
+        <w:rPr>
+          <w:i/>
+        </w:rPr>
+        <w:t xml:space="preserve">foreign key </w:t>
+      </w:r>
+      <w:r>
+        <w:t>untuk menyimpan informasi pengguna yang merecord informasi tersebut</w:t>
+      </w:r>
+      <w:r>
+        <w:t xml:space="preserve">. Kegunaannya adalah untuk mengetahui informasi nama </w:t>
+      </w:r>
+      <w:r>
+        <w:rPr>
+          <w:i/>
+        </w:rPr>
+        <w:t>device</w:t>
+      </w:r>
+      <w:r>
+        <w:t xml:space="preserve"> yang digunakan saat melakukan pengambilan data.</w:t>
+      </w:r>
+    </w:p>
+    <w:p>
+      <w:pPr>
+        <w:pStyle w:val="ListParagraph"/>
+        <w:ind w:left="0"/>
+      </w:pPr>
+      <w:r>
+        <w:t>Detail Atribut Tabel Accelerometer dijelaskan pada tabel 3.x.</w:t>
+      </w:r>
+    </w:p>
+    <w:p>
+      <w:pPr>
+        <w:pStyle w:val="ListParagraph"/>
+        <w:ind w:left="450"/>
+        <w:jc w:val="center"/>
+        <w:rPr>
+          <w:b/>
+        </w:rPr>
+      </w:pPr>
+      <w:r>
+        <w:rPr>
+          <w:b/>
+        </w:rPr>
+        <w:t>Tabel</w:t>
+      </w:r>
+      <w:r>
+        <w:rPr>
+          <w:b/>
+        </w:rPr>
+        <w:t xml:space="preserve"> 3.x </w:t>
+      </w:r>
+      <w:r>
+        <w:rPr>
+          <w:b/>
+        </w:rPr>
+        <w:t xml:space="preserve">Atribut Tabel Data </w:t>
+      </w:r>
+      <w:r>
+        <w:rPr>
+          <w:b/>
+        </w:rPr>
+        <w:t>Users</w:t>
+      </w:r>
+    </w:p>
+    <w:tbl>
+      <w:tblPr>
+        <w:tblStyle w:val="TableGrid"/>
+        <w:tblW w:w="0" w:type="auto"/>
+        <w:tblLook w:val="04A0" w:firstRow="1" w:lastRow="0" w:firstColumn="1" w:lastColumn="0" w:noHBand="0" w:noVBand="1"/>
+      </w:tblPr>
+      <w:tblGrid>
+        <w:gridCol w:w="1705"/>
+        <w:gridCol w:w="1620"/>
+        <w:gridCol w:w="2508"/>
+      </w:tblGrid>
+      <w:tr>
+        <w:tc>
+          <w:tcPr>
+            <w:tcW w:w="1705" w:type="dxa"/>
+          </w:tcPr>
+          <w:p>
+            <w:pPr>
+              <w:pStyle w:val="ListParagraph"/>
+              <w:ind w:left="0"/>
+              <w:jc w:val="center"/>
+              <w:rPr>
+                <w:b/>
+                <w:lang w:val="en-US"/>
+              </w:rPr>
+            </w:pPr>
+            <w:r>
+              <w:rPr>
+                <w:b/>
+                <w:lang w:val="en-US"/>
+              </w:rPr>
+              <w:t>Nama Kolom</w:t>
+            </w:r>
+          </w:p>
+        </w:tc>
+        <w:tc>
+          <w:tcPr>
+            <w:tcW w:w="1620" w:type="dxa"/>
+          </w:tcPr>
+          <w:p>
+            <w:pPr>
+              <w:pStyle w:val="ListParagraph"/>
+              <w:ind w:left="0"/>
+              <w:jc w:val="center"/>
+              <w:rPr>
+                <w:b/>
+                <w:lang w:val="en-US"/>
+              </w:rPr>
+            </w:pPr>
+            <w:r>
+              <w:rPr>
+                <w:b/>
+                <w:lang w:val="en-US"/>
+              </w:rPr>
+              <w:t>Tipe Data</w:t>
+            </w:r>
+          </w:p>
+        </w:tc>
+        <w:tc>
+          <w:tcPr>
+            <w:tcW w:w="2508" w:type="dxa"/>
+          </w:tcPr>
+          <w:p>
+            <w:pPr>
+              <w:pStyle w:val="ListParagraph"/>
+              <w:ind w:left="0"/>
+              <w:jc w:val="center"/>
+              <w:rPr>
+                <w:b/>
+                <w:lang w:val="en-US"/>
+              </w:rPr>
+            </w:pPr>
+            <w:r>
+              <w:rPr>
+                <w:b/>
+                <w:lang w:val="en-US"/>
+              </w:rPr>
+              <w:t>Keterangan</w:t>
+            </w:r>
+          </w:p>
+        </w:tc>
+      </w:tr>
+      <w:tr>
+        <w:tc>
+          <w:tcPr>
+            <w:tcW w:w="1705" w:type="dxa"/>
+          </w:tcPr>
+          <w:p>
+            <w:pPr>
+              <w:pStyle w:val="ListParagraph"/>
+              <w:ind w:left="0"/>
+              <w:jc w:val="left"/>
+              <w:rPr>
+                <w:b/>
+                <w:lang w:val="en-US"/>
+              </w:rPr>
+            </w:pPr>
+            <w:r>
+              <w:rPr>
+                <w:b/>
+                <w:lang w:val="en-US"/>
+              </w:rPr>
+              <w:t>Id</w:t>
+            </w:r>
+          </w:p>
+        </w:tc>
+        <w:tc>
+          <w:tcPr>
+            <w:tcW w:w="1620" w:type="dxa"/>
+          </w:tcPr>
+          <w:p>
+            <w:pPr>
+              <w:pStyle w:val="ListParagraph"/>
+              <w:ind w:left="0"/>
+              <w:jc w:val="left"/>
+              <w:rPr>
+                <w:i/>
+                <w:lang w:val="en-US"/>
+              </w:rPr>
+            </w:pPr>
+            <w:r>
+              <w:rPr>
+                <w:i/>
+                <w:lang w:val="en-US"/>
+              </w:rPr>
+              <w:t xml:space="preserve">long </w:t>
+            </w:r>
+            <w:r>
+              <w:rPr>
+                <w:i/>
+                <w:lang w:val="en-US"/>
+              </w:rPr>
+              <w:t>integer</w:t>
+            </w:r>
+          </w:p>
+        </w:tc>
+        <w:tc>
+          <w:tcPr>
+            <w:tcW w:w="2508" w:type="dxa"/>
+          </w:tcPr>
+          <w:p>
+            <w:pPr>
+              <w:pStyle w:val="ListParagraph"/>
+              <w:ind w:left="0"/>
+              <w:jc w:val="left"/>
+              <w:rPr>
+                <w:lang w:val="en-US"/>
+              </w:rPr>
+            </w:pPr>
+            <w:r>
+              <w:rPr>
+                <w:i/>
+                <w:lang w:val="en-US"/>
+              </w:rPr>
+              <w:t xml:space="preserve">Primary Key </w:t>
+            </w:r>
+            <w:r>
+              <w:rPr>
+                <w:lang w:val="en-US"/>
+              </w:rPr>
+              <w:t xml:space="preserve">pada tabel </w:t>
+            </w:r>
+            <w:r>
+              <w:rPr>
+                <w:lang w:val="en-US"/>
+              </w:rPr>
+              <w:t>Users</w:t>
+            </w:r>
+          </w:p>
+        </w:tc>
+        <w:bookmarkStart w:id="81" w:name="_GoBack"/>
+        <w:bookmarkEnd w:id="81"/>
+      </w:tr>
+      <w:tr>
+        <w:tc>
+          <w:tcPr>
+            <w:tcW w:w="1705" w:type="dxa"/>
+          </w:tcPr>
+          <w:p>
+            <w:pPr>
+              <w:pStyle w:val="ListParagraph"/>
+              <w:ind w:left="0"/>
+              <w:jc w:val="left"/>
+              <w:rPr>
+                <w:b/>
+                <w:lang w:val="en-US"/>
+              </w:rPr>
+            </w:pPr>
+            <w:r>
+              <w:rPr>
+                <w:b/>
+                <w:lang w:val="en-US"/>
+              </w:rPr>
+              <w:t>Nama</w:t>
+            </w:r>
+          </w:p>
+        </w:tc>
+        <w:tc>
+          <w:tcPr>
+            <w:tcW w:w="1620" w:type="dxa"/>
+          </w:tcPr>
+          <w:p>
+            <w:pPr>
+              <w:pStyle w:val="ListParagraph"/>
+              <w:ind w:left="0"/>
+              <w:jc w:val="left"/>
+              <w:rPr>
+                <w:i/>
+                <w:lang w:val="en-US"/>
+              </w:rPr>
+            </w:pPr>
+            <w:r>
+              <w:rPr>
+                <w:i/>
+                <w:lang w:val="en-US"/>
+              </w:rPr>
+              <w:t>varchar(32)</w:t>
+            </w:r>
+          </w:p>
+        </w:tc>
+        <w:tc>
+          <w:tcPr>
+            <w:tcW w:w="2508" w:type="dxa"/>
+          </w:tcPr>
+          <w:p>
+            <w:pPr>
+              <w:pStyle w:val="ListParagraph"/>
+              <w:ind w:left="0"/>
+              <w:jc w:val="left"/>
+              <w:rPr>
+                <w:lang w:val="en-US"/>
+              </w:rPr>
+            </w:pPr>
+            <w:r>
+              <w:rPr>
+                <w:lang w:val="en-US"/>
+              </w:rPr>
+              <w:t>Nama id android yang digunakan</w:t>
+            </w:r>
+          </w:p>
+        </w:tc>
+      </w:tr>
+      <w:tr>
+        <w:tc>
+          <w:tcPr>
+            <w:tcW w:w="1705" w:type="dxa"/>
+          </w:tcPr>
+          <w:p>
+            <w:pPr>
+              <w:pStyle w:val="ListParagraph"/>
+              <w:ind w:left="0"/>
+              <w:jc w:val="left"/>
+              <w:rPr>
+                <w:b/>
+                <w:lang w:val="en-US"/>
+              </w:rPr>
+            </w:pPr>
+            <w:r>
+              <w:rPr>
+                <w:b/>
+                <w:lang w:val="en-US"/>
+              </w:rPr>
+              <w:t>Device</w:t>
+            </w:r>
+          </w:p>
+        </w:tc>
+        <w:tc>
+          <w:tcPr>
+            <w:tcW w:w="1620" w:type="dxa"/>
+          </w:tcPr>
+          <w:p>
+            <w:pPr>
+              <w:pStyle w:val="ListParagraph"/>
+              <w:ind w:left="0"/>
+              <w:jc w:val="left"/>
+              <w:rPr>
+                <w:i/>
+              </w:rPr>
+            </w:pPr>
+            <w:r>
+              <w:rPr>
+                <w:i/>
+                <w:lang w:val="en-US"/>
+              </w:rPr>
+              <w:t>varchar(32)</w:t>
+            </w:r>
+          </w:p>
+        </w:tc>
+        <w:tc>
+          <w:tcPr>
+            <w:tcW w:w="2508" w:type="dxa"/>
+          </w:tcPr>
+          <w:p>
+            <w:pPr>
+              <w:pStyle w:val="ListParagraph"/>
+              <w:ind w:left="0"/>
+              <w:jc w:val="left"/>
+              <w:rPr>
+                <w:i/>
+                <w:lang w:val="en-US"/>
+              </w:rPr>
+            </w:pPr>
+            <w:r>
+              <w:rPr>
+                <w:lang w:val="en-US"/>
+              </w:rPr>
+              <w:t>Nama perangkat android (</w:t>
+            </w:r>
+            <w:r>
+              <w:rPr>
+                <w:i/>
+                <w:lang w:val="en-US"/>
+              </w:rPr>
+              <w:t>device</w:t>
+            </w:r>
+          </w:p>
+        </w:tc>
+      </w:tr>
+    </w:tbl>
+    <w:p>
+      <w:pPr>
+        <w:pStyle w:val="ListParagraph"/>
+        <w:ind w:left="0"/>
+      </w:pPr>
+    </w:p>
+    <w:p>
+      <w:pPr>
         <w:pStyle w:val="Heading3"/>
         <w:rPr>
           <w:lang w:val="en-US"/>
         </w:rPr>
       </w:pPr>
-      <w:bookmarkStart w:id="80" w:name="_Toc360782103"/>
-      <w:bookmarkStart w:id="81" w:name="_Toc451163245"/>
       <w:r>
         <w:rPr>
           <w:lang w:val="en-US"/>
         </w:rPr>
-        <w:lastRenderedPageBreak/>
         <w:t>Perancangan Antarmuka</w:t>
       </w:r>
-      <w:bookmarkEnd w:id="81"/>
+      <w:bookmarkEnd w:id="80"/>
       <w:r>
         <w:rPr>
           <w:lang w:val="en-US"/>
@@ -11019,6 +13322,7 @@
           <w:noProof/>
           <w:lang w:eastAsia="en-US"/>
         </w:rPr>
+        <w:lastRenderedPageBreak/>
         <w:drawing>
           <wp:inline distT="0" distB="0" distL="0" distR="0" wp14:anchorId="69418CD8" wp14:editId="3F1C1A16">
             <wp:extent cx="3710305" cy="2038985"/>
@@ -11121,7 +13425,13 @@
           <w:lang w:eastAsia="en-US"/>
         </w:rPr>
         <w:tab/>
-        <w:t xml:space="preserve">Pada bab ini akah dibahas dengan detail rancangan bagaimana pengiriman dan pengolahanan data. Data yang dikirimkan berupa json berisi data akselerometer dan lokasi gps. Pengiriman data json dari smartphone menuju server terjadi setiap kali terjadi </w:t>
+        <w:t>Pada bab ini akan</w:t>
+      </w:r>
+      <w:r>
+        <w:rPr>
+          <w:lang w:eastAsia="en-US"/>
+        </w:rPr>
+        <w:t xml:space="preserve"> dibahas dengan detail rancangan bagaimana pengiriman dan pengolahanan data. Data yang dikirimkan berupa json berisi data akselerometer dan lokasi gps. Pengiriman data json dari smartphone menuju server terjadi setiap kali terjadi </w:t>
       </w:r>
       <w:r>
         <w:rPr>
@@ -11171,73 +13481,70 @@
         <w:rPr>
           <w:lang w:eastAsia="en-US"/>
         </w:rPr>
-        <w:t xml:space="preserve"> Data tersebut kemudian diprediksi menggunakan algoritma klasifikasi SVM. Apabila benar </w:t>
+        <w:t xml:space="preserve"> Data tersebut kemudian diprediksi menggunakan algoritma klasifikasi SVM. Apabila benar maka lokasi data tersebut akan ditampilkan pada peta digital. </w:t>
       </w:r>
       <w:r>
         <w:rPr>
           <w:lang w:eastAsia="en-US"/>
         </w:rPr>
+        <w:t xml:space="preserve">Pada peta digital koordinat lokasi polisi tidur juga akan dikluster untuk titik-titik yang berdekatan </w:t>
+      </w:r>
+      <w:r>
+        <w:rPr>
+          <w:lang w:eastAsia="en-US"/>
+        </w:rPr>
+        <w:t xml:space="preserve">(kurang dari 5 meter) </w:t>
+      </w:r>
+      <w:r>
+        <w:rPr>
+          <w:lang w:eastAsia="en-US"/>
+        </w:rPr>
+        <w:t xml:space="preserve">menggunakan algoritma </w:t>
+      </w:r>
+      <w:r>
+        <w:rPr>
+          <w:lang w:eastAsia="en-US"/>
+        </w:rPr>
+        <w:t>BIRCH</w:t>
+      </w:r>
+      <w:r>
+        <w:rPr>
+          <w:lang w:eastAsia="en-US"/>
+        </w:rPr>
+        <w:t>.</w:t>
+      </w:r>
+    </w:p>
+    <w:p>
+      <w:pPr>
+        <w:rPr>
+          <w:lang w:eastAsia="en-US"/>
+        </w:rPr>
+      </w:pPr>
+    </w:p>
+    <w:p>
+      <w:pPr>
+        <w:pStyle w:val="Heading4"/>
+        <w:rPr>
+          <w:lang w:val="en-US"/>
+        </w:rPr>
+      </w:pPr>
+      <w:r>
+        <w:rPr>
+          <w:lang w:val="en-US"/>
+        </w:rPr>
+        <w:t>Reorientasi sistem koordinat akselerometer</w:t>
+      </w:r>
+    </w:p>
+    <w:p>
+      <w:r>
+        <w:tab/>
+      </w:r>
+      <w:r>
+        <w:t xml:space="preserve">Pada sensor akselerometer android, memiliki sistem koordinat yang relatif terhadap perangkat android itu sendiri. Apabila perangkat tersebut bergerak atau disorientasi maka dapat mempersulit pengukuran data akselerometer. Untuk itu diperlukan </w:t>
+      </w:r>
+      <w:r>
         <w:lastRenderedPageBreak/>
-        <w:t xml:space="preserve">maka lokasi data tersebut akan ditampilkan pada peta digital. </w:t>
-      </w:r>
-      <w:r>
-        <w:rPr>
-          <w:lang w:eastAsia="en-US"/>
-        </w:rPr>
-        <w:t xml:space="preserve">Pada peta digital koordinat lokasi polisi tidur juga akan dikluster untuk titik-titik yang berdekatan </w:t>
-      </w:r>
-      <w:r>
-        <w:rPr>
-          <w:lang w:eastAsia="en-US"/>
-        </w:rPr>
-        <w:t xml:space="preserve">(kurang dari 5 meter) </w:t>
-      </w:r>
-      <w:r>
-        <w:rPr>
-          <w:lang w:eastAsia="en-US"/>
-        </w:rPr>
-        <w:t xml:space="preserve">menggunakan algoritma </w:t>
-      </w:r>
-      <w:r>
-        <w:rPr>
-          <w:lang w:eastAsia="en-US"/>
-        </w:rPr>
-        <w:t>BIRCH</w:t>
-      </w:r>
-      <w:r>
-        <w:rPr>
-          <w:lang w:eastAsia="en-US"/>
-        </w:rPr>
-        <w:t>.</w:t>
-      </w:r>
-    </w:p>
-    <w:p>
-      <w:pPr>
-        <w:rPr>
-          <w:lang w:eastAsia="en-US"/>
-        </w:rPr>
-      </w:pPr>
-    </w:p>
-    <w:p>
-      <w:pPr>
-        <w:pStyle w:val="Heading4"/>
-        <w:rPr>
-          <w:lang w:val="en-US"/>
-        </w:rPr>
-      </w:pPr>
-      <w:r>
-        <w:rPr>
-          <w:lang w:val="en-US"/>
-        </w:rPr>
-        <w:t>Reorientasi sistem koordinat akselerometer</w:t>
-      </w:r>
-    </w:p>
-    <w:p>
-      <w:r>
-        <w:tab/>
-      </w:r>
-      <w:r>
-        <w:t xml:space="preserve">Pada sensor akselerometer android, memiliki sistem koordinat yang relatif terhadap perangkat android itu sendiri. Apabila perangkat tersebut bergerak atau disorientasi maka dapat mempersulit pengukuran data akselerometer. Untuk itu diperlukan suatu mekanisme untuk melakukan reorientasi dari sistem koordinat perangkat menjadi sistem koordinat global. </w:t>
+        <w:t xml:space="preserve">suatu mekanisme untuk melakukan reorientasi dari sistem koordinat perangkat menjadi sistem koordinat global. </w:t>
       </w:r>
       <w:r>
         <w:t>Hal tersebut dapat dilakukan d</w:t>
@@ -11312,13 +13619,12 @@
         <w:pStyle w:val="Caption"/>
       </w:pPr>
       <w:r>
-        <w:t xml:space="preserve">Gambar 3.x </w:t>
-      </w:r>
-      <w:r>
-        <w:t>Sistem koordinat global</w:t>
-      </w:r>
-    </w:p>
-    <w:p/>
+        <w:t>Gambar 3.x Sistem koordinat gl</w:t>
+      </w:r>
+      <w:r>
+        <w:t>obal</w:t>
+      </w:r>
+    </w:p>
     <w:p>
       <w:pPr>
         <w:rPr>
@@ -11344,12 +13650,66 @@
         <w:rPr>
           <w:lang w:val="en-US"/>
         </w:rPr>
-        <w:t>Clustering koordinat pada peta digital</w:t>
+        <w:t>Pengumpulan Data Training</w:t>
       </w:r>
     </w:p>
     <w:p>
       <w:r>
         <w:tab/>
+        <w:t>Proses ini merupakan pengambilan data-data akselerasi pada berbagai kondisi jalan. Kondisi data yang diamati adalah jalan biasa, jalan bergelombang, polisi tidur dan lubang.</w:t>
+      </w:r>
+      <w:r>
+        <w:t xml:space="preserve"> Data dikirim dari android dalam bentuk json. </w:t>
+      </w:r>
+      <w:r>
+        <w:t xml:space="preserve">Proses pengambilan data diambil dalam waktu tertentu saat mengendarai motor. Selama melewati jalan, data akan direcord dalam JsonArray, yang kemudian akan dikirim setelah selesai mengambil data. </w:t>
+      </w:r>
+      <w:r>
+        <w:t xml:space="preserve">Dari data-data tersebut dapat diolah dengan melakukan ekstrak fitur. Fitur ekstrasi yang dipilih adalah standar deviasi, mean, selisih maximum dengan minimum data akselerasi z-axis. </w:t>
+      </w:r>
+    </w:p>
+    <w:p>
+      <w:pPr>
+        <w:pStyle w:val="Heading4"/>
+        <w:rPr>
+          <w:lang w:val="en-US"/>
+        </w:rPr>
+      </w:pPr>
+      <w:r>
+        <w:rPr>
+          <w:lang w:val="en-US"/>
+        </w:rPr>
+        <w:t>Clustering K</w:t>
+      </w:r>
+      <w:r>
+        <w:rPr>
+          <w:lang w:val="en-US"/>
+        </w:rPr>
+        <w:t xml:space="preserve">oordinat pada </w:t>
+      </w:r>
+      <w:r>
+        <w:rPr>
+          <w:lang w:val="en-US"/>
+        </w:rPr>
+        <w:t>Peta Digital</w:t>
+      </w:r>
+    </w:p>
+    <w:p>
+      <w:r>
+        <w:tab/>
+      </w:r>
+      <w:r>
+        <w:t xml:space="preserve">Dalam pengujian, apabila pengendara melewati titik yang sama pada lokasi yang terdapat lonjakan pada pengujian sebelumnnya, maka sensor GPS akan memberikan estimasi </w:t>
+      </w:r>
+      <w:r>
+        <w:lastRenderedPageBreak/>
+        <w:t>koordinat dimana lonjakan tersebut terjadi. Namun dikarenakan adanya ketidakakuratan pada GPS, maka titik koordinat yang dihasilkan tidak selalu tepat sama pada satu lokasi lonjakan. Titik-titik koordinat hasil deteksi yang berdekatan dapat dikluster menjadi satu subkluster menggunakan algoritma BIRCH.</w:t>
+      </w:r>
+      <w:r>
+        <w:t xml:space="preserve"> Algoritma BIRCH adalah algoritma </w:t>
+      </w:r>
+      <w:r>
+        <w:t xml:space="preserve"> Lalu dari titik-titik pada satu subkluster itu akan diambil titik centroid yang akan menjadi representasi lokasi bump di subkluster tersebut.</w:t>
       </w:r>
     </w:p>
     <w:p>
@@ -11391,7 +13751,7 @@
       <w:r>
         <w:br/>
       </w:r>
-      <w:bookmarkEnd w:id="80"/>
+      <w:bookmarkEnd w:id="79"/>
       <w:r>
         <w:t>IMPLEMENTASI</w:t>
       </w:r>
@@ -12021,7 +14381,6 @@
         <w:ind w:firstLine="720"/>
       </w:pPr>
       <w:r>
-        <w:lastRenderedPageBreak/>
         <w:t xml:space="preserve">Pada bab ini akan diberikan kesimpulan yang </w:t>
       </w:r>
       <w:r>
@@ -13048,7 +15407,7 @@
       <w:rPr>
         <w:noProof/>
       </w:rPr>
-      <w:t>xii</w:t>
+      <w:t>xxii</w:t>
     </w:r>
     <w:r>
       <w:rPr>
@@ -13085,7 +15444,7 @@
       <w:rPr>
         <w:noProof/>
       </w:rPr>
-      <w:t>xi</w:t>
+      <w:t>xviii</w:t>
     </w:r>
     <w:r>
       <w:rPr>
@@ -13168,7 +15527,7 @@
           <w:rPr>
             <w:noProof/>
           </w:rPr>
-          <w:t>1</w:t>
+          <w:t>24</w:t>
         </w:r>
         <w:r>
           <w:rPr>
@@ -13312,7 +15671,7 @@
       <w:rPr>
         <w:noProof/>
       </w:rPr>
-      <w:t>2</w:t>
+      <w:t>23</w:t>
     </w:r>
     <w:r>
       <w:rPr>
@@ -20711,6 +23070,82 @@
       <w:lang w:eastAsia="ja-JP"/>
     </w:rPr>
   </w:style>
+  <w:style w:type="table" w:styleId="GridTable4-Accent5">
+    <w:name w:val="Grid Table 4 Accent 5"/>
+    <w:basedOn w:val="TableNormal"/>
+    <w:uiPriority w:val="49"/>
+    <w:rsid w:val="00D6412C"/>
+    <w:pPr>
+      <w:spacing w:after="0" w:line="240" w:lineRule="auto"/>
+    </w:pPr>
+    <w:tblPr>
+      <w:tblStyleRowBandSize w:val="1"/>
+      <w:tblStyleColBandSize w:val="1"/>
+      <w:tblBorders>
+        <w:top w:val="single" w:sz="4" w:space="0" w:color="8EAADB" w:themeColor="accent5" w:themeTint="99"/>
+        <w:left w:val="single" w:sz="4" w:space="0" w:color="8EAADB" w:themeColor="accent5" w:themeTint="99"/>
+        <w:bottom w:val="single" w:sz="4" w:space="0" w:color="8EAADB" w:themeColor="accent5" w:themeTint="99"/>
+        <w:right w:val="single" w:sz="4" w:space="0" w:color="8EAADB" w:themeColor="accent5" w:themeTint="99"/>
+        <w:insideH w:val="single" w:sz="4" w:space="0" w:color="8EAADB" w:themeColor="accent5" w:themeTint="99"/>
+        <w:insideV w:val="single" w:sz="4" w:space="0" w:color="8EAADB" w:themeColor="accent5" w:themeTint="99"/>
+      </w:tblBorders>
+    </w:tblPr>
+    <w:tblStylePr w:type="firstRow">
+      <w:rPr>
+        <w:b/>
+        <w:bCs/>
+        <w:color w:val="FFFFFF" w:themeColor="background1"/>
+      </w:rPr>
+      <w:tblPr/>
+      <w:tcPr>
+        <w:tcBorders>
+          <w:top w:val="single" w:sz="4" w:space="0" w:color="4472C4" w:themeColor="accent5"/>
+          <w:left w:val="single" w:sz="4" w:space="0" w:color="4472C4" w:themeColor="accent5"/>
+          <w:bottom w:val="single" w:sz="4" w:space="0" w:color="4472C4" w:themeColor="accent5"/>
+          <w:right w:val="single" w:sz="4" w:space="0" w:color="4472C4" w:themeColor="accent5"/>
+          <w:insideH w:val="nil"/>
+          <w:insideV w:val="nil"/>
+        </w:tcBorders>
+        <w:shd w:val="clear" w:color="auto" w:fill="4472C4" w:themeFill="accent5"/>
+      </w:tcPr>
+    </w:tblStylePr>
+    <w:tblStylePr w:type="lastRow">
+      <w:rPr>
+        <w:b/>
+        <w:bCs/>
+      </w:rPr>
+      <w:tblPr/>
+      <w:tcPr>
+        <w:tcBorders>
+          <w:top w:val="double" w:sz="4" w:space="0" w:color="4472C4" w:themeColor="accent5"/>
+        </w:tcBorders>
+      </w:tcPr>
+    </w:tblStylePr>
+    <w:tblStylePr w:type="firstCol">
+      <w:rPr>
+        <w:b/>
+        <w:bCs/>
+      </w:rPr>
+    </w:tblStylePr>
+    <w:tblStylePr w:type="lastCol">
+      <w:rPr>
+        <w:b/>
+        <w:bCs/>
+      </w:rPr>
+    </w:tblStylePr>
+    <w:tblStylePr w:type="band1Vert">
+      <w:tblPr/>
+      <w:tcPr>
+        <w:shd w:val="clear" w:color="auto" w:fill="D9E2F3" w:themeFill="accent5" w:themeFillTint="33"/>
+      </w:tcPr>
+    </w:tblStylePr>
+    <w:tblStylePr w:type="band1Horz">
+      <w:tblPr/>
+      <w:tcPr>
+        <w:shd w:val="clear" w:color="auto" w:fill="D9E2F3" w:themeFill="accent5" w:themeFillTint="33"/>
+      </w:tcPr>
+    </w:tblStylePr>
+  </w:style>
 </w:styles>
 </file>
 
@@ -21204,7 +23639,7 @@
 </file>
 
 <file path=customXml/itemProps1.xml><?xml version="1.0" encoding="utf-8"?>
-<ds:datastoreItem xmlns:ds="http://schemas.openxmlformats.org/officeDocument/2006/customXml" ds:itemID="{D6FBBC56-50D4-446D-A99B-F94048C9C2FF}">
+<ds:datastoreItem xmlns:ds="http://schemas.openxmlformats.org/officeDocument/2006/customXml" ds:itemID="{791060E9-FBDF-415D-939D-59760602BC1D}">
   <ds:schemaRefs>
     <ds:schemaRef ds:uri="http://schemas.openxmlformats.org/officeDocument/2006/bibliography"/>
   </ds:schemaRefs>

</xml_diff>